<commit_message>
M3 Cord Production System #173 - Update document
</commit_message>
<xml_diff>
--- a/Documents/Cord/Spec/Cord Logic(1).docx
+++ b/Documents/Cord/Spec/Cord Logic(1).docx
@@ -1,10 +1,10 @@
 
 <file path=word/document.xml><?xml version="1.0" encoding="utf-8"?>
-<w:document xmlns:wpc="http://schemas.microsoft.com/office/word/2010/wordprocessingCanvas" xmlns:cx="http://schemas.microsoft.com/office/drawing/2014/chartex" xmlns:cx1="http://schemas.microsoft.com/office/drawing/2015/9/8/chartex" xmlns:cx2="http://schemas.microsoft.com/office/drawing/2015/10/21/chartex" xmlns:cx3="http://schemas.microsoft.com/office/drawing/2016/5/9/chartex" xmlns:cx4="http://schemas.microsoft.com/office/drawing/2016/5/10/chartex" xmlns:cx5="http://schemas.microsoft.com/office/drawing/2016/5/11/chartex" xmlns:cx6="http://schemas.microsoft.com/office/drawing/2016/5/12/chartex" xmlns:cx7="http://schemas.microsoft.com/office/drawing/2016/5/13/chartex" xmlns:cx8="http://schemas.microsoft.com/office/drawing/2016/5/14/chartex" xmlns:mc="http://schemas.openxmlformats.org/markup-compatibility/2006" xmlns:aink="http://schemas.microsoft.com/office/drawing/2016/ink" xmlns:am3d="http://schemas.microsoft.com/office/drawing/2017/model3d" xmlns:o="urn:schemas-microsoft-com:office:office" xmlns:oel="http://schemas.microsoft.com/office/2019/extlst" xmlns:r="http://schemas.openxmlformats.org/officeDocument/2006/relationships" xmlns:m="http://schemas.openxmlformats.org/officeDocument/2006/math" xmlns:v="urn:schemas-microsoft-com:vml" xmlns:wp14="http://schemas.microsoft.com/office/word/2010/wordprocessingDrawing" xmlns:wp="http://schemas.openxmlformats.org/drawingml/2006/wordprocessingDrawing" xmlns:w10="urn:schemas-microsoft-com:office:word" xmlns:w="http://schemas.openxmlformats.org/wordprocessingml/2006/main" xmlns:w14="http://schemas.microsoft.com/office/word/2010/wordml" xmlns:w15="http://schemas.microsoft.com/office/word/2012/wordml" xmlns:w16cex="http://schemas.microsoft.com/office/word/2018/wordml/cex" xmlns:w16cid="http://schemas.microsoft.com/office/word/2016/wordml/cid" xmlns:w16="http://schemas.microsoft.com/office/word/2018/wordml" xmlns:w16sdtdh="http://schemas.microsoft.com/office/word/2020/wordml/sdtdatahash" xmlns:w16se="http://schemas.microsoft.com/office/word/2015/wordml/symex" xmlns:wpg="http://schemas.microsoft.com/office/word/2010/wordprocessingGroup" xmlns:wpi="http://schemas.microsoft.com/office/word/2010/wordprocessingInk" xmlns:wne="http://schemas.microsoft.com/office/word/2006/wordml" xmlns:wps="http://schemas.microsoft.com/office/word/2010/wordprocessingShape" mc:Ignorable="w14 w15 w16se w16cid w16 w16cex w16sdtdh wp14">
+<w:document xmlns:ve="http://schemas.openxmlformats.org/markup-compatibility/2006" xmlns:o="urn:schemas-microsoft-com:office:office" xmlns:r="http://schemas.openxmlformats.org/officeDocument/2006/relationships" xmlns:m="http://schemas.openxmlformats.org/officeDocument/2006/math" xmlns:v="urn:schemas-microsoft-com:vml" xmlns:wp="http://schemas.openxmlformats.org/drawingml/2006/wordprocessingDrawing" xmlns:w10="urn:schemas-microsoft-com:office:word" xmlns:w="http://schemas.openxmlformats.org/wordprocessingml/2006/main" xmlns:wne="http://schemas.microsoft.com/office/word/2006/wordml">
   <w:body>
     <w:p>
       <w:pPr>
-        <w:pStyle w:val="Heading1"/>
+        <w:pStyle w:val="1"/>
       </w:pPr>
       <w:r>
         <w:t>Cord Logic</w:t>
@@ -12,7 +12,7 @@
     </w:p>
     <w:p>
       <w:pPr>
-        <w:pStyle w:val="Heading2"/>
+        <w:pStyle w:val="2"/>
       </w:pPr>
       <w:r>
         <w:t xml:space="preserve">1 G4 </w:t>
@@ -20,7 +20,7 @@
     </w:p>
     <w:p>
       <w:pPr>
-        <w:pStyle w:val="NoSpacing"/>
+        <w:pStyle w:val="a3"/>
       </w:pPr>
       <w:r>
         <w:t>(</w:t>
@@ -73,19 +73,19 @@
         <w:t xml:space="preserve">เหมือนกัน แตกต่างกันที่ อาจจะไม่มี </w:t>
       </w:r>
       <w:r>
-        <w:t xml:space="preserve">Warp Weft) </w:t>
-      </w:r>
-    </w:p>
-    <w:p>
-      <w:pPr>
-        <w:pStyle w:val="NoSpacing"/>
+        <w:t>Warp Weft)</w:t>
+      </w:r>
+    </w:p>
+    <w:p>
+      <w:pPr>
+        <w:pStyle w:val="a3"/>
       </w:pPr>
       <w:r>
         <w:rPr>
           <w:noProof/>
         </w:rPr>
         <w:drawing>
-          <wp:inline distT="0" distB="0" distL="0" distR="0" wp14:anchorId="4EEE3FA7" wp14:editId="5BDBCDE0">
+          <wp:inline distT="0" distB="0" distL="0" distR="0">
             <wp:extent cx="5943600" cy="1748155"/>
             <wp:effectExtent l="0" t="0" r="0" b="4445"/>
             <wp:docPr id="1" name="Picture 1"/>
@@ -100,7 +100,7 @@
                     <pic:cNvPicPr/>
                   </pic:nvPicPr>
                   <pic:blipFill>
-                    <a:blip r:embed="rId5"/>
+                    <a:blip r:embed="rId5" cstate="print"/>
                     <a:stretch>
                       <a:fillRect/>
                     </a:stretch>
@@ -123,12 +123,12 @@
     </w:p>
     <w:p>
       <w:pPr>
-        <w:pStyle w:val="NoSpacing"/>
-      </w:pPr>
-    </w:p>
-    <w:p>
-      <w:pPr>
-        <w:pStyle w:val="NoSpacing"/>
+        <w:pStyle w:val="a3"/>
+      </w:pPr>
+    </w:p>
+    <w:p>
+      <w:pPr>
+        <w:pStyle w:val="a3"/>
         <w:rPr>
           <w:cs/>
         </w:rPr>
@@ -143,7 +143,7 @@
     </w:p>
     <w:p>
       <w:pPr>
-        <w:pStyle w:val="NoSpacing"/>
+        <w:pStyle w:val="a3"/>
       </w:pPr>
       <w:r>
         <w:rPr>
@@ -153,14 +153,26 @@
         <w:t xml:space="preserve">1. กดรับ ข้อมูล เส้นด้ายจากระบบ </w:t>
       </w:r>
       <w:r>
-        <w:t xml:space="preserve">AS400 ( </w:t>
-      </w:r>
-      <w:r>
-        <w:rPr>
-          <w:rFonts w:hint="cs"/>
-          <w:cs/>
-        </w:rPr>
-        <w:t xml:space="preserve">หรือ </w:t>
+        <w:t xml:space="preserve">AS400 </w:t>
+      </w:r>
+      <w:proofErr w:type="gramStart"/>
+      <w:r>
+        <w:t xml:space="preserve">( </w:t>
+      </w:r>
+      <w:r>
+        <w:rPr>
+          <w:rFonts w:hint="cs"/>
+          <w:cs/>
+        </w:rPr>
+        <w:t>หรือ</w:t>
+      </w:r>
+      <w:proofErr w:type="gramEnd"/>
+      <w:r>
+        <w:rPr>
+          <w:rFonts w:hint="cs"/>
+          <w:cs/>
+        </w:rPr>
+        <w:t xml:space="preserve"> </w:t>
       </w:r>
       <w:r>
         <w:t xml:space="preserve">D365 </w:t>
@@ -188,7 +200,7 @@
     </w:p>
     <w:p>
       <w:pPr>
-        <w:pStyle w:val="NoSpacing"/>
+        <w:pStyle w:val="a3"/>
       </w:pPr>
       <w:r>
         <w:rPr>
@@ -203,7 +215,7 @@
     </w:p>
     <w:p>
       <w:pPr>
-        <w:pStyle w:val="NoSpacing"/>
+        <w:pStyle w:val="a3"/>
       </w:pPr>
       <w:r>
         <w:t xml:space="preserve">Menu Receive Raw Material </w:t>
@@ -211,14 +223,14 @@
     </w:p>
     <w:p>
       <w:pPr>
-        <w:pStyle w:val="NoSpacing"/>
+        <w:pStyle w:val="a3"/>
       </w:pPr>
       <w:r>
         <w:rPr>
           <w:noProof/>
         </w:rPr>
         <w:drawing>
-          <wp:inline distT="0" distB="0" distL="0" distR="0" wp14:anchorId="0DCAB3AF" wp14:editId="2EABEB1E">
+          <wp:inline distT="0" distB="0" distL="0" distR="0">
             <wp:extent cx="5943600" cy="2980690"/>
             <wp:effectExtent l="0" t="0" r="0" b="0"/>
             <wp:docPr id="2" name="Picture 2"/>
@@ -233,7 +245,7 @@
                     <pic:cNvPicPr/>
                   </pic:nvPicPr>
                   <pic:blipFill>
-                    <a:blip r:embed="rId6"/>
+                    <a:blip r:embed="rId6" cstate="print"/>
                     <a:stretch>
                       <a:fillRect/>
                     </a:stretch>
@@ -256,7 +268,7 @@
     </w:p>
     <w:p>
       <w:pPr>
-        <w:pStyle w:val="NoSpacing"/>
+        <w:pStyle w:val="a3"/>
       </w:pPr>
       <w:r>
         <w:rPr>
@@ -298,7 +310,7 @@
     </w:p>
     <w:p>
       <w:pPr>
-        <w:pStyle w:val="NoSpacing"/>
+        <w:pStyle w:val="a3"/>
       </w:pPr>
       <w:r>
         <w:rPr>
@@ -313,7 +325,7 @@
     </w:p>
     <w:p>
       <w:pPr>
-        <w:pStyle w:val="NoSpacing"/>
+        <w:pStyle w:val="a3"/>
       </w:pPr>
       <w:r>
         <w:t xml:space="preserve">CREATE TABLE "AIRBAG2014"."G3_YARN" </w:t>
@@ -321,7 +333,7 @@
     </w:p>
     <w:p>
       <w:pPr>
-        <w:pStyle w:val="NoSpacing"/>
+        <w:pStyle w:val="a3"/>
       </w:pPr>
       <w:r>
         <w:t xml:space="preserve">   (</w:t>
@@ -333,25 +345,41 @@
     </w:p>
     <w:p>
       <w:pPr>
-        <w:pStyle w:val="NoSpacing"/>
-      </w:pPr>
-      <w:r>
-        <w:tab/>
-        <w:t xml:space="preserve">"ITM_YARN" VARCHAR2(30 BYTE), </w:t>
-      </w:r>
-    </w:p>
-    <w:p>
-      <w:pPr>
-        <w:pStyle w:val="NoSpacing"/>
-      </w:pPr>
-      <w:r>
-        <w:tab/>
-        <w:t xml:space="preserve">"PALLETNO" VARCHAR2(20 BYTE), </w:t>
-      </w:r>
-    </w:p>
-    <w:p>
-      <w:pPr>
-        <w:pStyle w:val="NoSpacing"/>
+        <w:pStyle w:val="a3"/>
+      </w:pPr>
+      <w:r>
+        <w:tab/>
+        <w:t xml:space="preserve">"ITM_YARN" </w:t>
+      </w:r>
+      <w:proofErr w:type="gramStart"/>
+      <w:r>
+        <w:t>VARCHAR2(</w:t>
+      </w:r>
+      <w:proofErr w:type="gramEnd"/>
+      <w:r>
+        <w:t xml:space="preserve">30 BYTE), </w:t>
+      </w:r>
+    </w:p>
+    <w:p>
+      <w:pPr>
+        <w:pStyle w:val="a3"/>
+      </w:pPr>
+      <w:r>
+        <w:tab/>
+        <w:t xml:space="preserve">"PALLETNO" </w:t>
+      </w:r>
+      <w:proofErr w:type="gramStart"/>
+      <w:r>
+        <w:t>VARCHAR2(</w:t>
+      </w:r>
+      <w:proofErr w:type="gramEnd"/>
+      <w:r>
+        <w:t xml:space="preserve">20 BYTE), </w:t>
+      </w:r>
+    </w:p>
+    <w:p>
+      <w:pPr>
+        <w:pStyle w:val="a3"/>
         <w:rPr>
           <w:color w:val="FF0000"/>
         </w:rPr>
@@ -364,57 +392,111 @@
         <w:rPr>
           <w:color w:val="FF0000"/>
         </w:rPr>
-        <w:t xml:space="preserve">"YARNTYPE" VARCHAR2(10 BYTE), </w:t>
-      </w:r>
-    </w:p>
-    <w:p>
-      <w:pPr>
-        <w:pStyle w:val="NoSpacing"/>
-      </w:pPr>
-      <w:r>
-        <w:tab/>
-        <w:t xml:space="preserve">"WEIGHTQTY" NUMBER(10,2), </w:t>
-      </w:r>
-    </w:p>
-    <w:p>
-      <w:pPr>
-        <w:pStyle w:val="NoSpacing"/>
-      </w:pPr>
-      <w:r>
-        <w:tab/>
-        <w:t xml:space="preserve">"CONECH" NUMBER(10,2), </w:t>
-      </w:r>
-    </w:p>
-    <w:p>
-      <w:pPr>
-        <w:pStyle w:val="NoSpacing"/>
-      </w:pPr>
-      <w:r>
-        <w:tab/>
-        <w:t xml:space="preserve">"VERIFY" VARCHAR2(2 BYTE), </w:t>
-      </w:r>
-    </w:p>
-    <w:p>
-      <w:pPr>
-        <w:pStyle w:val="NoSpacing"/>
-      </w:pPr>
-      <w:r>
-        <w:tab/>
-        <w:t xml:space="preserve">"REMAINQTY" NUMBER(10,2), </w:t>
-      </w:r>
-    </w:p>
-    <w:p>
-      <w:pPr>
-        <w:pStyle w:val="NoSpacing"/>
-      </w:pPr>
-      <w:r>
-        <w:tab/>
-        <w:t xml:space="preserve">"RECEIVEBY" VARCHAR2(10 BYTE), </w:t>
-      </w:r>
-    </w:p>
-    <w:p>
-      <w:pPr>
-        <w:pStyle w:val="NoSpacing"/>
+        <w:t xml:space="preserve">"YARNTYPE" </w:t>
+      </w:r>
+      <w:proofErr w:type="gramStart"/>
+      <w:r>
+        <w:rPr>
+          <w:color w:val="FF0000"/>
+        </w:rPr>
+        <w:t>VARCHAR2(</w:t>
+      </w:r>
+      <w:proofErr w:type="gramEnd"/>
+      <w:r>
+        <w:rPr>
+          <w:color w:val="FF0000"/>
+        </w:rPr>
+        <w:t xml:space="preserve">10 BYTE), </w:t>
+      </w:r>
+    </w:p>
+    <w:p>
+      <w:pPr>
+        <w:pStyle w:val="a3"/>
+      </w:pPr>
+      <w:r>
+        <w:tab/>
+        <w:t xml:space="preserve">"WEIGHTQTY" </w:t>
+      </w:r>
+      <w:proofErr w:type="gramStart"/>
+      <w:r>
+        <w:t>NUMBER(</w:t>
+      </w:r>
+      <w:proofErr w:type="gramEnd"/>
+      <w:r>
+        <w:t xml:space="preserve">10,2), </w:t>
+      </w:r>
+    </w:p>
+    <w:p>
+      <w:pPr>
+        <w:pStyle w:val="a3"/>
+      </w:pPr>
+      <w:r>
+        <w:tab/>
+        <w:t xml:space="preserve">"CONECH" </w:t>
+      </w:r>
+      <w:proofErr w:type="gramStart"/>
+      <w:r>
+        <w:t>NUMBER(</w:t>
+      </w:r>
+      <w:proofErr w:type="gramEnd"/>
+      <w:r>
+        <w:t xml:space="preserve">10,2), </w:t>
+      </w:r>
+    </w:p>
+    <w:p>
+      <w:pPr>
+        <w:pStyle w:val="a3"/>
+      </w:pPr>
+      <w:r>
+        <w:tab/>
+        <w:t xml:space="preserve">"VERIFY" </w:t>
+      </w:r>
+      <w:proofErr w:type="gramStart"/>
+      <w:r>
+        <w:t>VARCHAR2(</w:t>
+      </w:r>
+      <w:proofErr w:type="gramEnd"/>
+      <w:r>
+        <w:t xml:space="preserve">2 BYTE), </w:t>
+      </w:r>
+    </w:p>
+    <w:p>
+      <w:pPr>
+        <w:pStyle w:val="a3"/>
+      </w:pPr>
+      <w:r>
+        <w:tab/>
+        <w:t xml:space="preserve">"REMAINQTY" </w:t>
+      </w:r>
+      <w:proofErr w:type="gramStart"/>
+      <w:r>
+        <w:t>NUMBER(</w:t>
+      </w:r>
+      <w:proofErr w:type="gramEnd"/>
+      <w:r>
+        <w:t xml:space="preserve">10,2), </w:t>
+      </w:r>
+    </w:p>
+    <w:p>
+      <w:pPr>
+        <w:pStyle w:val="a3"/>
+      </w:pPr>
+      <w:r>
+        <w:tab/>
+        <w:t xml:space="preserve">"RECEIVEBY" </w:t>
+      </w:r>
+      <w:proofErr w:type="gramStart"/>
+      <w:r>
+        <w:t>VARCHAR2(</w:t>
+      </w:r>
+      <w:proofErr w:type="gramEnd"/>
+      <w:r>
+        <w:t xml:space="preserve">10 BYTE), </w:t>
+      </w:r>
+    </w:p>
+    <w:p>
+      <w:pPr>
+        <w:pStyle w:val="a3"/>
       </w:pPr>
       <w:r>
         <w:tab/>
@@ -423,16 +505,24 @@
     </w:p>
     <w:p>
       <w:pPr>
-        <w:pStyle w:val="NoSpacing"/>
-      </w:pPr>
-      <w:r>
-        <w:tab/>
-        <w:t xml:space="preserve">"FINISHFLAG" CHAR(1 BYTE), </w:t>
-      </w:r>
-    </w:p>
-    <w:p>
-      <w:pPr>
-        <w:pStyle w:val="NoSpacing"/>
+        <w:pStyle w:val="a3"/>
+      </w:pPr>
+      <w:r>
+        <w:tab/>
+        <w:t xml:space="preserve">"FINISHFLAG" </w:t>
+      </w:r>
+      <w:proofErr w:type="gramStart"/>
+      <w:r>
+        <w:t>CHAR(</w:t>
+      </w:r>
+      <w:proofErr w:type="gramEnd"/>
+      <w:r>
+        <w:t xml:space="preserve">1 BYTE), </w:t>
+      </w:r>
+    </w:p>
+    <w:p>
+      <w:pPr>
+        <w:pStyle w:val="a3"/>
       </w:pPr>
       <w:r>
         <w:tab/>
@@ -441,124 +531,228 @@
     </w:p>
     <w:p>
       <w:pPr>
-        <w:pStyle w:val="NoSpacing"/>
-      </w:pPr>
-      <w:r>
-        <w:tab/>
-        <w:t xml:space="preserve">"PALLETTYPE" VARCHAR2(10 BYTE), </w:t>
-      </w:r>
-    </w:p>
-    <w:p>
-      <w:pPr>
-        <w:pStyle w:val="NoSpacing"/>
-      </w:pPr>
-      <w:r>
-        <w:tab/>
-        <w:t xml:space="preserve">"ITM400" VARCHAR2(10 BYTE), </w:t>
-      </w:r>
-    </w:p>
-    <w:p>
-      <w:pPr>
-        <w:pStyle w:val="NoSpacing"/>
-      </w:pPr>
-      <w:r>
-        <w:tab/>
-        <w:t xml:space="preserve">"UM" VARCHAR2(10 BYTE), </w:t>
-      </w:r>
-    </w:p>
-    <w:p>
-      <w:pPr>
-        <w:pStyle w:val="NoSpacing"/>
-      </w:pPr>
-      <w:r>
-        <w:tab/>
-        <w:t xml:space="preserve">"PACKAING" CHAR(1 BYTE), </w:t>
-      </w:r>
-    </w:p>
-    <w:p>
-      <w:pPr>
-        <w:pStyle w:val="NoSpacing"/>
-      </w:pPr>
-      <w:r>
-        <w:tab/>
-        <w:t xml:space="preserve">"CLEAN" CHAR(1 BYTE), </w:t>
-      </w:r>
-    </w:p>
-    <w:p>
-      <w:pPr>
-        <w:pStyle w:val="NoSpacing"/>
-      </w:pPr>
-      <w:r>
-        <w:tab/>
-        <w:t xml:space="preserve">"TEARING" CHAR(1 BYTE), </w:t>
-      </w:r>
-    </w:p>
-    <w:p>
-      <w:pPr>
-        <w:pStyle w:val="NoSpacing"/>
-      </w:pPr>
-      <w:r>
-        <w:tab/>
-        <w:t xml:space="preserve">"FALLDOWN" CHAR(1 BYTE), </w:t>
-      </w:r>
-    </w:p>
-    <w:p>
-      <w:pPr>
-        <w:pStyle w:val="NoSpacing"/>
-      </w:pPr>
-      <w:r>
-        <w:tab/>
-        <w:t xml:space="preserve">"CERTIFICATION" CHAR(1 BYTE), </w:t>
-      </w:r>
-    </w:p>
-    <w:p>
-      <w:pPr>
-        <w:pStyle w:val="NoSpacing"/>
-      </w:pPr>
-      <w:r>
-        <w:tab/>
-        <w:t xml:space="preserve">"INVOICE" CHAR(1 BYTE), </w:t>
-      </w:r>
-    </w:p>
-    <w:p>
-      <w:pPr>
-        <w:pStyle w:val="NoSpacing"/>
-      </w:pPr>
-      <w:r>
-        <w:tab/>
-        <w:t xml:space="preserve">"IDENTIFYAREA" CHAR(1 BYTE), </w:t>
-      </w:r>
-    </w:p>
-    <w:p>
-      <w:pPr>
-        <w:pStyle w:val="NoSpacing"/>
-      </w:pPr>
-      <w:r>
-        <w:tab/>
-        <w:t xml:space="preserve">"AMOUNTPALLET" CHAR(1 BYTE), </w:t>
-      </w:r>
-    </w:p>
-    <w:p>
-      <w:pPr>
-        <w:pStyle w:val="NoSpacing"/>
-      </w:pPr>
-      <w:r>
-        <w:tab/>
-        <w:t xml:space="preserve">"OTHER" VARCHAR2(500 BYTE), </w:t>
-      </w:r>
-    </w:p>
-    <w:p>
-      <w:pPr>
-        <w:pStyle w:val="NoSpacing"/>
-      </w:pPr>
-      <w:r>
-        <w:tab/>
-        <w:t xml:space="preserve">"ACTION" VARCHAR2(500 BYTE), </w:t>
-      </w:r>
-    </w:p>
-    <w:p>
-      <w:pPr>
-        <w:pStyle w:val="NoSpacing"/>
+        <w:pStyle w:val="a3"/>
+      </w:pPr>
+      <w:r>
+        <w:tab/>
+        <w:t xml:space="preserve">"PALLETTYPE" </w:t>
+      </w:r>
+      <w:proofErr w:type="gramStart"/>
+      <w:r>
+        <w:t>VARCHAR2(</w:t>
+      </w:r>
+      <w:proofErr w:type="gramEnd"/>
+      <w:r>
+        <w:t xml:space="preserve">10 BYTE), </w:t>
+      </w:r>
+    </w:p>
+    <w:p>
+      <w:pPr>
+        <w:pStyle w:val="a3"/>
+      </w:pPr>
+      <w:r>
+        <w:tab/>
+        <w:t xml:space="preserve">"ITM400" </w:t>
+      </w:r>
+      <w:proofErr w:type="gramStart"/>
+      <w:r>
+        <w:t>VARCHAR2(</w:t>
+      </w:r>
+      <w:proofErr w:type="gramEnd"/>
+      <w:r>
+        <w:t xml:space="preserve">10 BYTE), </w:t>
+      </w:r>
+    </w:p>
+    <w:p>
+      <w:pPr>
+        <w:pStyle w:val="a3"/>
+      </w:pPr>
+      <w:r>
+        <w:tab/>
+        <w:t xml:space="preserve">"UM" </w:t>
+      </w:r>
+      <w:proofErr w:type="gramStart"/>
+      <w:r>
+        <w:t>VARCHAR2(</w:t>
+      </w:r>
+      <w:proofErr w:type="gramEnd"/>
+      <w:r>
+        <w:t xml:space="preserve">10 BYTE), </w:t>
+      </w:r>
+    </w:p>
+    <w:p>
+      <w:pPr>
+        <w:pStyle w:val="a3"/>
+      </w:pPr>
+      <w:r>
+        <w:tab/>
+        <w:t xml:space="preserve">"PACKAING" </w:t>
+      </w:r>
+      <w:proofErr w:type="gramStart"/>
+      <w:r>
+        <w:t>CHAR(</w:t>
+      </w:r>
+      <w:proofErr w:type="gramEnd"/>
+      <w:r>
+        <w:t xml:space="preserve">1 BYTE), </w:t>
+      </w:r>
+    </w:p>
+    <w:p>
+      <w:pPr>
+        <w:pStyle w:val="a3"/>
+      </w:pPr>
+      <w:r>
+        <w:tab/>
+        <w:t xml:space="preserve">"CLEAN" </w:t>
+      </w:r>
+      <w:proofErr w:type="gramStart"/>
+      <w:r>
+        <w:t>CHAR(</w:t>
+      </w:r>
+      <w:proofErr w:type="gramEnd"/>
+      <w:r>
+        <w:t xml:space="preserve">1 BYTE), </w:t>
+      </w:r>
+    </w:p>
+    <w:p>
+      <w:pPr>
+        <w:pStyle w:val="a3"/>
+      </w:pPr>
+      <w:r>
+        <w:tab/>
+        <w:t xml:space="preserve">"TEARING" </w:t>
+      </w:r>
+      <w:proofErr w:type="gramStart"/>
+      <w:r>
+        <w:t>CHAR(</w:t>
+      </w:r>
+      <w:proofErr w:type="gramEnd"/>
+      <w:r>
+        <w:t xml:space="preserve">1 BYTE), </w:t>
+      </w:r>
+    </w:p>
+    <w:p>
+      <w:pPr>
+        <w:pStyle w:val="a3"/>
+      </w:pPr>
+      <w:r>
+        <w:tab/>
+        <w:t xml:space="preserve">"FALLDOWN" </w:t>
+      </w:r>
+      <w:proofErr w:type="gramStart"/>
+      <w:r>
+        <w:t>CHAR(</w:t>
+      </w:r>
+      <w:proofErr w:type="gramEnd"/>
+      <w:r>
+        <w:t xml:space="preserve">1 BYTE), </w:t>
+      </w:r>
+    </w:p>
+    <w:p>
+      <w:pPr>
+        <w:pStyle w:val="a3"/>
+      </w:pPr>
+      <w:r>
+        <w:tab/>
+        <w:t xml:space="preserve">"CERTIFICATION" </w:t>
+      </w:r>
+      <w:proofErr w:type="gramStart"/>
+      <w:r>
+        <w:t>CHAR(</w:t>
+      </w:r>
+      <w:proofErr w:type="gramEnd"/>
+      <w:r>
+        <w:t xml:space="preserve">1 BYTE), </w:t>
+      </w:r>
+    </w:p>
+    <w:p>
+      <w:pPr>
+        <w:pStyle w:val="a3"/>
+      </w:pPr>
+      <w:r>
+        <w:tab/>
+        <w:t xml:space="preserve">"INVOICE" </w:t>
+      </w:r>
+      <w:proofErr w:type="gramStart"/>
+      <w:r>
+        <w:t>CHAR(</w:t>
+      </w:r>
+      <w:proofErr w:type="gramEnd"/>
+      <w:r>
+        <w:t xml:space="preserve">1 BYTE), </w:t>
+      </w:r>
+    </w:p>
+    <w:p>
+      <w:pPr>
+        <w:pStyle w:val="a3"/>
+      </w:pPr>
+      <w:r>
+        <w:tab/>
+        <w:t xml:space="preserve">"IDENTIFYAREA" </w:t>
+      </w:r>
+      <w:proofErr w:type="gramStart"/>
+      <w:r>
+        <w:t>CHAR(</w:t>
+      </w:r>
+      <w:proofErr w:type="gramEnd"/>
+      <w:r>
+        <w:t xml:space="preserve">1 BYTE), </w:t>
+      </w:r>
+    </w:p>
+    <w:p>
+      <w:pPr>
+        <w:pStyle w:val="a3"/>
+      </w:pPr>
+      <w:r>
+        <w:tab/>
+        <w:t xml:space="preserve">"AMOUNTPALLET" </w:t>
+      </w:r>
+      <w:proofErr w:type="gramStart"/>
+      <w:r>
+        <w:t>CHAR(</w:t>
+      </w:r>
+      <w:proofErr w:type="gramEnd"/>
+      <w:r>
+        <w:t xml:space="preserve">1 BYTE), </w:t>
+      </w:r>
+    </w:p>
+    <w:p>
+      <w:pPr>
+        <w:pStyle w:val="a3"/>
+      </w:pPr>
+      <w:r>
+        <w:tab/>
+        <w:t xml:space="preserve">"OTHER" </w:t>
+      </w:r>
+      <w:proofErr w:type="gramStart"/>
+      <w:r>
+        <w:t>VARCHAR2(</w:t>
+      </w:r>
+      <w:proofErr w:type="gramEnd"/>
+      <w:r>
+        <w:t xml:space="preserve">500 BYTE), </w:t>
+      </w:r>
+    </w:p>
+    <w:p>
+      <w:pPr>
+        <w:pStyle w:val="a3"/>
+      </w:pPr>
+      <w:r>
+        <w:tab/>
+        <w:t xml:space="preserve">"ACTION" </w:t>
+      </w:r>
+      <w:proofErr w:type="gramStart"/>
+      <w:r>
+        <w:t>VARCHAR2(</w:t>
+      </w:r>
+      <w:proofErr w:type="gramEnd"/>
+      <w:r>
+        <w:t xml:space="preserve">500 BYTE), </w:t>
+      </w:r>
+    </w:p>
+    <w:p>
+      <w:pPr>
+        <w:pStyle w:val="a3"/>
       </w:pPr>
       <w:r>
         <w:tab/>
@@ -567,43 +761,75 @@
     </w:p>
     <w:p>
       <w:pPr>
-        <w:pStyle w:val="NoSpacing"/>
-      </w:pPr>
-      <w:r>
-        <w:tab/>
-        <w:t xml:space="preserve">"LOTNO" VARCHAR2(20 BYTE), </w:t>
-      </w:r>
-    </w:p>
-    <w:p>
-      <w:pPr>
-        <w:pStyle w:val="NoSpacing"/>
-      </w:pPr>
-      <w:r>
-        <w:tab/>
-        <w:t xml:space="preserve">"TRACENO" VARCHAR2(20 BYTE), </w:t>
-      </w:r>
-    </w:p>
-    <w:p>
-      <w:pPr>
-        <w:pStyle w:val="NoSpacing"/>
-      </w:pPr>
-      <w:r>
-        <w:tab/>
-        <w:t xml:space="preserve">"KGPERCH" NUMBER(5,2), </w:t>
-      </w:r>
-    </w:p>
-    <w:p>
-      <w:pPr>
-        <w:pStyle w:val="NoSpacing"/>
-      </w:pPr>
-      <w:r>
-        <w:tab/>
-        <w:t>"DELFAG" VARCHAR2(1 BYTE)</w:t>
-      </w:r>
-    </w:p>
-    <w:p>
-      <w:pPr>
-        <w:pStyle w:val="NoSpacing"/>
+        <w:pStyle w:val="a3"/>
+      </w:pPr>
+      <w:r>
+        <w:tab/>
+        <w:t xml:space="preserve">"LOTNO" </w:t>
+      </w:r>
+      <w:proofErr w:type="gramStart"/>
+      <w:r>
+        <w:t>VARCHAR2(</w:t>
+      </w:r>
+      <w:proofErr w:type="gramEnd"/>
+      <w:r>
+        <w:t xml:space="preserve">20 BYTE), </w:t>
+      </w:r>
+    </w:p>
+    <w:p>
+      <w:pPr>
+        <w:pStyle w:val="a3"/>
+      </w:pPr>
+      <w:r>
+        <w:tab/>
+        <w:t xml:space="preserve">"TRACENO" </w:t>
+      </w:r>
+      <w:proofErr w:type="gramStart"/>
+      <w:r>
+        <w:t>VARCHAR2(</w:t>
+      </w:r>
+      <w:proofErr w:type="gramEnd"/>
+      <w:r>
+        <w:t xml:space="preserve">20 BYTE), </w:t>
+      </w:r>
+    </w:p>
+    <w:p>
+      <w:pPr>
+        <w:pStyle w:val="a3"/>
+      </w:pPr>
+      <w:r>
+        <w:tab/>
+        <w:t xml:space="preserve">"KGPERCH" </w:t>
+      </w:r>
+      <w:proofErr w:type="gramStart"/>
+      <w:r>
+        <w:t>NUMBER(</w:t>
+      </w:r>
+      <w:proofErr w:type="gramEnd"/>
+      <w:r>
+        <w:t xml:space="preserve">5,2), </w:t>
+      </w:r>
+    </w:p>
+    <w:p>
+      <w:pPr>
+        <w:pStyle w:val="a3"/>
+      </w:pPr>
+      <w:r>
+        <w:tab/>
+        <w:t xml:space="preserve">"DELFAG" </w:t>
+      </w:r>
+      <w:proofErr w:type="gramStart"/>
+      <w:r>
+        <w:t>VARCHAR2(</w:t>
+      </w:r>
+      <w:proofErr w:type="gramEnd"/>
+      <w:r>
+        <w:t>1 BYTE)</w:t>
+      </w:r>
+    </w:p>
+    <w:p>
+      <w:pPr>
+        <w:pStyle w:val="a3"/>
       </w:pPr>
       <w:r>
         <w:t xml:space="preserve">   )</w:t>
@@ -611,12 +837,12 @@
     </w:p>
     <w:p>
       <w:pPr>
-        <w:pStyle w:val="NoSpacing"/>
-      </w:pPr>
-    </w:p>
-    <w:p>
-      <w:pPr>
-        <w:pStyle w:val="NoSpacing"/>
+        <w:pStyle w:val="a3"/>
+      </w:pPr>
+    </w:p>
+    <w:p>
+      <w:pPr>
+        <w:pStyle w:val="a3"/>
       </w:pPr>
       <w:r>
         <w:t xml:space="preserve">2. </w:t>
@@ -654,14 +880,14 @@
     </w:p>
     <w:p>
       <w:pPr>
-        <w:pStyle w:val="NoSpacing"/>
+        <w:pStyle w:val="a3"/>
       </w:pPr>
       <w:r>
         <w:rPr>
           <w:noProof/>
         </w:rPr>
         <w:drawing>
-          <wp:inline distT="0" distB="0" distL="0" distR="0" wp14:anchorId="07BE8EE6" wp14:editId="347CCA66">
+          <wp:inline distT="0" distB="0" distL="0" distR="0">
             <wp:extent cx="5943600" cy="2980690"/>
             <wp:effectExtent l="0" t="0" r="0" b="0"/>
             <wp:docPr id="3" name="Picture 3"/>
@@ -676,7 +902,7 @@
                     <pic:cNvPicPr/>
                   </pic:nvPicPr>
                   <pic:blipFill>
-                    <a:blip r:embed="rId6"/>
+                    <a:blip r:embed="rId6" cstate="print"/>
                     <a:stretch>
                       <a:fillRect/>
                     </a:stretch>
@@ -699,7 +925,7 @@
     </w:p>
     <w:p>
       <w:pPr>
-        <w:pStyle w:val="NoSpacing"/>
+        <w:pStyle w:val="a3"/>
         <w:rPr>
           <w:cs/>
         </w:rPr>
@@ -735,12 +961,12 @@
     </w:p>
     <w:p>
       <w:pPr>
-        <w:pStyle w:val="NoSpacing"/>
-      </w:pPr>
-    </w:p>
-    <w:p>
-      <w:pPr>
-        <w:pStyle w:val="NoSpacing"/>
+        <w:pStyle w:val="a3"/>
+      </w:pPr>
+    </w:p>
+    <w:p>
+      <w:pPr>
+        <w:pStyle w:val="a3"/>
       </w:pPr>
       <w:r>
         <w:rPr>
@@ -755,7 +981,7 @@
     </w:p>
     <w:p>
       <w:pPr>
-        <w:pStyle w:val="NoSpacing"/>
+        <w:pStyle w:val="a3"/>
       </w:pPr>
       <w:r>
         <w:rPr>
@@ -770,14 +996,14 @@
     </w:p>
     <w:p>
       <w:pPr>
-        <w:pStyle w:val="NoSpacing"/>
+        <w:pStyle w:val="a3"/>
       </w:pPr>
       <w:r>
         <w:rPr>
           <w:noProof/>
         </w:rPr>
         <w:drawing>
-          <wp:inline distT="0" distB="0" distL="0" distR="0" wp14:anchorId="46DAA4D7" wp14:editId="4FC1DBCF">
+          <wp:inline distT="0" distB="0" distL="0" distR="0">
             <wp:extent cx="5943600" cy="2952115"/>
             <wp:effectExtent l="0" t="0" r="0" b="635"/>
             <wp:docPr id="4" name="Picture 4"/>
@@ -792,7 +1018,7 @@
                     <pic:cNvPicPr/>
                   </pic:nvPicPr>
                   <pic:blipFill>
-                    <a:blip r:embed="rId7"/>
+                    <a:blip r:embed="rId7" cstate="print"/>
                     <a:stretch>
                       <a:fillRect/>
                     </a:stretch>
@@ -815,7 +1041,7 @@
     </w:p>
     <w:p>
       <w:pPr>
-        <w:pStyle w:val="NoSpacing"/>
+        <w:pStyle w:val="a3"/>
       </w:pPr>
       <w:r>
         <w:rPr>
@@ -827,7 +1053,7 @@
     </w:p>
     <w:p>
       <w:pPr>
-        <w:pStyle w:val="NoSpacing"/>
+        <w:pStyle w:val="a3"/>
       </w:pPr>
       <w:r>
         <w:rPr>
@@ -882,7 +1108,7 @@
     </w:p>
     <w:p>
       <w:pPr>
-        <w:pStyle w:val="NoSpacing"/>
+        <w:pStyle w:val="a3"/>
       </w:pPr>
       <w:r>
         <w:rPr>
@@ -891,8 +1117,13 @@
         </w:rPr>
         <w:t xml:space="preserve">2. ระบุ </w:t>
       </w:r>
-      <w:r>
-        <w:t xml:space="preserve">request No ( </w:t>
+      <w:proofErr w:type="gramStart"/>
+      <w:r>
+        <w:t>request</w:t>
+      </w:r>
+      <w:proofErr w:type="gramEnd"/>
+      <w:r>
+        <w:t xml:space="preserve"> No ( </w:t>
       </w:r>
       <w:r>
         <w:rPr>
@@ -934,7 +1165,7 @@
     </w:p>
     <w:p>
       <w:pPr>
-        <w:pStyle w:val="NoSpacing"/>
+        <w:pStyle w:val="a3"/>
       </w:pPr>
       <w:r>
         <w:t xml:space="preserve">3. User </w:t>
@@ -947,14 +1178,26 @@
         <w:t xml:space="preserve">จะ </w:t>
       </w:r>
       <w:r>
-        <w:t xml:space="preserve">Scan pallet no </w:t>
-      </w:r>
-      <w:r>
-        <w:rPr>
-          <w:rFonts w:hint="cs"/>
-          <w:cs/>
-        </w:rPr>
-        <w:t xml:space="preserve"> ระบบ จะไป ค้นหาใน </w:t>
+        <w:t xml:space="preserve">Scan pallet </w:t>
+      </w:r>
+      <w:proofErr w:type="gramStart"/>
+      <w:r>
+        <w:t xml:space="preserve">no </w:t>
+      </w:r>
+      <w:r>
+        <w:rPr>
+          <w:rFonts w:hint="cs"/>
+          <w:cs/>
+        </w:rPr>
+        <w:t xml:space="preserve"> ระบบ</w:t>
+      </w:r>
+      <w:proofErr w:type="gramEnd"/>
+      <w:r>
+        <w:rPr>
+          <w:rFonts w:hint="cs"/>
+          <w:cs/>
+        </w:rPr>
+        <w:t xml:space="preserve"> จะไป ค้นหาใน </w:t>
       </w:r>
       <w:r>
         <w:t xml:space="preserve">List </w:t>
@@ -979,14 +1222,14 @@
     </w:p>
     <w:p>
       <w:pPr>
-        <w:pStyle w:val="NoSpacing"/>
+        <w:pStyle w:val="a3"/>
       </w:pPr>
       <w:r>
         <w:rPr>
           <w:noProof/>
         </w:rPr>
         <w:drawing>
-          <wp:inline distT="0" distB="0" distL="0" distR="0" wp14:anchorId="19EC6C3F" wp14:editId="79713FCB">
+          <wp:inline distT="0" distB="0" distL="0" distR="0">
             <wp:extent cx="5943600" cy="2551430"/>
             <wp:effectExtent l="0" t="0" r="0" b="1270"/>
             <wp:docPr id="5" name="Picture 5"/>
@@ -1001,7 +1244,7 @@
                     <pic:cNvPicPr/>
                   </pic:nvPicPr>
                   <pic:blipFill>
-                    <a:blip r:embed="rId8"/>
+                    <a:blip r:embed="rId8" cstate="print"/>
                     <a:stretch>
                       <a:fillRect/>
                     </a:stretch>
@@ -1024,7 +1267,7 @@
     </w:p>
     <w:p>
       <w:pPr>
-        <w:pStyle w:val="NoSpacing"/>
+        <w:pStyle w:val="a3"/>
       </w:pPr>
       <w:r>
         <w:rPr>
@@ -1053,8 +1296,13 @@
         </w:rPr>
         <w:t xml:space="preserve">จน ครบ ตามจำนวน ที่ ขอมา แล้ว กด </w:t>
       </w:r>
-      <w:r>
-        <w:t xml:space="preserve">Save </w:t>
+      <w:proofErr w:type="gramStart"/>
+      <w:r>
+        <w:t>Save</w:t>
+      </w:r>
+      <w:proofErr w:type="gramEnd"/>
+      <w:r>
+        <w:t xml:space="preserve"> </w:t>
       </w:r>
       <w:r>
         <w:rPr>
@@ -1066,7 +1314,7 @@
     </w:p>
     <w:p>
       <w:pPr>
-        <w:pStyle w:val="NoSpacing"/>
+        <w:pStyle w:val="a3"/>
       </w:pPr>
       <w:r>
         <w:rPr>
@@ -1101,7 +1349,7 @@
     </w:p>
     <w:p>
       <w:pPr>
-        <w:pStyle w:val="NoSpacing"/>
+        <w:pStyle w:val="a3"/>
       </w:pPr>
       <w:r>
         <w:t>CREATE TABLE "AIRBAG</w:t>
@@ -1129,7 +1377,7 @@
     </w:p>
     <w:p>
       <w:pPr>
-        <w:pStyle w:val="NoSpacing"/>
+        <w:pStyle w:val="a3"/>
       </w:pPr>
       <w:r>
         <w:rPr>
@@ -1163,7 +1411,7 @@
     </w:p>
     <w:p>
       <w:pPr>
-        <w:pStyle w:val="NoSpacing"/>
+        <w:pStyle w:val="a3"/>
       </w:pPr>
       <w:r>
         <w:rPr>
@@ -1189,7 +1437,7 @@
     </w:p>
     <w:p>
       <w:pPr>
-        <w:pStyle w:val="NoSpacing"/>
+        <w:pStyle w:val="a3"/>
       </w:pPr>
       <w:r>
         <w:rPr>
@@ -1215,7 +1463,7 @@
     </w:p>
     <w:p>
       <w:pPr>
-        <w:pStyle w:val="NoSpacing"/>
+        <w:pStyle w:val="a3"/>
       </w:pPr>
       <w:r>
         <w:rPr>
@@ -1241,7 +1489,7 @@
     </w:p>
     <w:p>
       <w:pPr>
-        <w:pStyle w:val="NoSpacing"/>
+        <w:pStyle w:val="a3"/>
       </w:pPr>
       <w:r>
         <w:rPr>
@@ -1267,7 +1515,7 @@
     </w:p>
     <w:p>
       <w:pPr>
-        <w:pStyle w:val="NoSpacing"/>
+        <w:pStyle w:val="a3"/>
       </w:pPr>
       <w:r>
         <w:rPr>
@@ -1293,7 +1541,7 @@
     </w:p>
     <w:p>
       <w:pPr>
-        <w:pStyle w:val="NoSpacing"/>
+        <w:pStyle w:val="a3"/>
       </w:pPr>
       <w:r>
         <w:rPr>
@@ -1319,7 +1567,7 @@
     </w:p>
     <w:p>
       <w:pPr>
-        <w:pStyle w:val="NoSpacing"/>
+        <w:pStyle w:val="a3"/>
       </w:pPr>
       <w:r>
         <w:rPr>
@@ -1345,7 +1593,7 @@
     </w:p>
     <w:p>
       <w:pPr>
-        <w:pStyle w:val="NoSpacing"/>
+        <w:pStyle w:val="a3"/>
       </w:pPr>
       <w:r>
         <w:rPr>
@@ -1371,7 +1619,7 @@
     </w:p>
     <w:p>
       <w:pPr>
-        <w:pStyle w:val="NoSpacing"/>
+        <w:pStyle w:val="a3"/>
       </w:pPr>
       <w:r>
         <w:rPr>
@@ -1397,7 +1645,7 @@
     </w:p>
     <w:p>
       <w:pPr>
-        <w:pStyle w:val="NoSpacing"/>
+        <w:pStyle w:val="a3"/>
       </w:pPr>
       <w:r>
         <w:rPr>
@@ -1413,7 +1661,7 @@
     </w:p>
     <w:p>
       <w:pPr>
-        <w:pStyle w:val="NoSpacing"/>
+        <w:pStyle w:val="a3"/>
       </w:pPr>
       <w:r>
         <w:rPr>
@@ -1439,7 +1687,7 @@
     </w:p>
     <w:p>
       <w:pPr>
-        <w:pStyle w:val="NoSpacing"/>
+        <w:pStyle w:val="a3"/>
       </w:pPr>
       <w:r>
         <w:rPr>
@@ -1465,7 +1713,7 @@
     </w:p>
     <w:p>
       <w:pPr>
-        <w:pStyle w:val="NoSpacing"/>
+        <w:pStyle w:val="a3"/>
         <w:rPr>
           <w:cs/>
         </w:rPr>
@@ -1480,12 +1728,12 @@
     </w:p>
     <w:p>
       <w:pPr>
-        <w:pStyle w:val="NoSpacing"/>
-      </w:pPr>
-    </w:p>
-    <w:p>
-      <w:pPr>
-        <w:pStyle w:val="NoSpacing"/>
+        <w:pStyle w:val="a3"/>
+      </w:pPr>
+    </w:p>
+    <w:p>
+      <w:pPr>
+        <w:pStyle w:val="a3"/>
       </w:pPr>
       <w:r>
         <w:rPr>
@@ -1500,7 +1748,7 @@
     </w:p>
     <w:p>
       <w:pPr>
-        <w:pStyle w:val="NoSpacing"/>
+        <w:pStyle w:val="a3"/>
       </w:pPr>
       <w:r>
         <w:rPr>
@@ -1529,6 +1777,7 @@
         </w:rPr>
         <w:t xml:space="preserve">มาจาก รง </w:t>
       </w:r>
+      <w:proofErr w:type="gramStart"/>
       <w:r>
         <w:t xml:space="preserve">( </w:t>
       </w:r>
@@ -1537,7 +1786,15 @@
           <w:rFonts w:hint="cs"/>
           <w:cs/>
         </w:rPr>
-        <w:t>ขั้นตอนนี้ไว้ทำสุดท้ายเลยก็ได้ ครับ ไม่ค่อยได้ ใช้งาน</w:t>
+        <w:t>ขั้นตอนนี้ไว้ทำสุดท้ายเลยก็ได้</w:t>
+      </w:r>
+      <w:proofErr w:type="gramEnd"/>
+      <w:r>
+        <w:rPr>
+          <w:rFonts w:hint="cs"/>
+          <w:cs/>
+        </w:rPr>
+        <w:t xml:space="preserve"> ครับ ไม่ค่อยได้ ใช้งาน</w:t>
       </w:r>
       <w:r>
         <w:t xml:space="preserve">) </w:t>
@@ -1545,12 +1802,12 @@
     </w:p>
     <w:p>
       <w:pPr>
-        <w:pStyle w:val="NoSpacing"/>
-      </w:pPr>
-    </w:p>
-    <w:p>
-      <w:pPr>
-        <w:pStyle w:val="NoSpacing"/>
+        <w:pStyle w:val="a3"/>
+      </w:pPr>
+    </w:p>
+    <w:p>
+      <w:pPr>
+        <w:pStyle w:val="a3"/>
       </w:pPr>
       <w:r>
         <w:rPr>
@@ -1565,7 +1822,7 @@
     </w:p>
     <w:p>
       <w:pPr>
-        <w:pStyle w:val="NoSpacing"/>
+        <w:pStyle w:val="a3"/>
       </w:pPr>
       <w:r>
         <w:rPr>
@@ -1574,8 +1831,13 @@
         </w:rPr>
         <w:t xml:space="preserve">ใช้สำหรับ เช็ค </w:t>
       </w:r>
-      <w:r>
-        <w:t xml:space="preserve">stock </w:t>
+      <w:proofErr w:type="gramStart"/>
+      <w:r>
+        <w:t>stock</w:t>
+      </w:r>
+      <w:proofErr w:type="gramEnd"/>
+      <w:r>
+        <w:t xml:space="preserve"> </w:t>
       </w:r>
       <w:r>
         <w:rPr>
@@ -1597,14 +1859,14 @@
     </w:p>
     <w:p>
       <w:pPr>
-        <w:pStyle w:val="NoSpacing"/>
+        <w:pStyle w:val="a3"/>
       </w:pPr>
       <w:r>
         <w:rPr>
           <w:noProof/>
         </w:rPr>
         <w:drawing>
-          <wp:inline distT="0" distB="0" distL="0" distR="0" wp14:anchorId="4CB71541" wp14:editId="58346757">
+          <wp:inline distT="0" distB="0" distL="0" distR="0">
             <wp:extent cx="5943600" cy="2973705"/>
             <wp:effectExtent l="0" t="0" r="0" b="0"/>
             <wp:docPr id="6" name="Picture 6"/>
@@ -1619,7 +1881,7 @@
                     <pic:cNvPicPr/>
                   </pic:nvPicPr>
                   <pic:blipFill>
-                    <a:blip r:embed="rId9"/>
+                    <a:blip r:embed="rId9" cstate="print"/>
                     <a:stretch>
                       <a:fillRect/>
                     </a:stretch>
@@ -1642,7 +1904,7 @@
     </w:p>
     <w:p>
       <w:pPr>
-        <w:pStyle w:val="NoSpacing"/>
+        <w:pStyle w:val="a3"/>
       </w:pPr>
       <w:r>
         <w:rPr>
@@ -1654,7 +1916,7 @@
     </w:p>
     <w:p>
       <w:pPr>
-        <w:pStyle w:val="NoSpacing"/>
+        <w:pStyle w:val="a3"/>
       </w:pPr>
       <w:r>
         <w:rPr>
@@ -1664,8 +1926,13 @@
         <w:lastRenderedPageBreak/>
         <w:t xml:space="preserve">1. สามารถ </w:t>
       </w:r>
-      <w:r>
-        <w:t xml:space="preserve">print go label </w:t>
+      <w:proofErr w:type="gramStart"/>
+      <w:r>
+        <w:t>print</w:t>
+      </w:r>
+      <w:proofErr w:type="gramEnd"/>
+      <w:r>
+        <w:t xml:space="preserve"> go label </w:t>
       </w:r>
       <w:r>
         <w:rPr>
@@ -1677,14 +1944,14 @@
     </w:p>
     <w:p>
       <w:pPr>
-        <w:pStyle w:val="NoSpacing"/>
+        <w:pStyle w:val="a3"/>
       </w:pPr>
       <w:r>
         <w:rPr>
           <w:noProof/>
         </w:rPr>
         <w:drawing>
-          <wp:inline distT="0" distB="0" distL="0" distR="0" wp14:anchorId="4F8C5961" wp14:editId="564DB9F3">
+          <wp:inline distT="0" distB="0" distL="0" distR="0">
             <wp:extent cx="4600000" cy="6114286"/>
             <wp:effectExtent l="0" t="0" r="0" b="1270"/>
             <wp:docPr id="8" name="Picture 8"/>
@@ -1699,7 +1966,7 @@
                     <pic:cNvPicPr/>
                   </pic:nvPicPr>
                   <pic:blipFill>
-                    <a:blip r:embed="rId10"/>
+                    <a:blip r:embed="rId10" cstate="print"/>
                     <a:stretch>
                       <a:fillRect/>
                     </a:stretch>
@@ -1722,7 +1989,7 @@
     </w:p>
     <w:p>
       <w:pPr>
-        <w:pStyle w:val="NoSpacing"/>
+        <w:pStyle w:val="a3"/>
       </w:pPr>
       <w:r>
         <w:rPr>
@@ -1754,17 +2021,17 @@
     </w:p>
     <w:p>
       <w:pPr>
-        <w:pStyle w:val="NoSpacing"/>
-      </w:pPr>
-    </w:p>
-    <w:p>
-      <w:pPr>
-        <w:pStyle w:val="NoSpacing"/>
-      </w:pPr>
-    </w:p>
-    <w:p>
-      <w:pPr>
-        <w:pStyle w:val="NoSpacing"/>
+        <w:pStyle w:val="a3"/>
+      </w:pPr>
+    </w:p>
+    <w:p>
+      <w:pPr>
+        <w:pStyle w:val="a3"/>
+      </w:pPr>
+    </w:p>
+    <w:p>
+      <w:pPr>
+        <w:pStyle w:val="a3"/>
       </w:pPr>
       <w:r>
         <w:rPr>
@@ -1779,7 +2046,7 @@
     </w:p>
     <w:p>
       <w:pPr>
-        <w:pStyle w:val="NoSpacing"/>
+        <w:pStyle w:val="a3"/>
       </w:pPr>
       <w:r>
         <w:rPr>
@@ -1798,6 +2065,7 @@
         </w:rPr>
         <w:t xml:space="preserve">ทำรายการ จ่าย เส้นด้าย จาก ข้อ 3 ผิดพลาด </w:t>
       </w:r>
+      <w:proofErr w:type="gramStart"/>
       <w:r>
         <w:t xml:space="preserve">( </w:t>
       </w:r>
@@ -1806,7 +2074,15 @@
           <w:rFonts w:hint="cs"/>
           <w:cs/>
         </w:rPr>
-        <w:t>ทำ สุดท้าย เลยก็ได้ ครับ ไม่ค่อยได้ใช้งาน</w:t>
+        <w:t>ทำ</w:t>
+      </w:r>
+      <w:proofErr w:type="gramEnd"/>
+      <w:r>
+        <w:rPr>
+          <w:rFonts w:hint="cs"/>
+          <w:cs/>
+        </w:rPr>
+        <w:t xml:space="preserve"> สุดท้าย เลยก็ได้ ครับ ไม่ค่อยได้ใช้งาน</w:t>
       </w:r>
       <w:r>
         <w:t>)</w:t>
@@ -1814,7 +2090,7 @@
     </w:p>
     <w:p>
       <w:pPr>
-        <w:pStyle w:val="NoSpacing"/>
+        <w:pStyle w:val="a3"/>
       </w:pPr>
       <w:r>
         <w:rPr>
@@ -1822,7 +2098,7 @@
         </w:rPr>
         <w:lastRenderedPageBreak/>
         <w:drawing>
-          <wp:inline distT="0" distB="0" distL="0" distR="0" wp14:anchorId="7FE8EC11" wp14:editId="49BBA9C6">
+          <wp:inline distT="0" distB="0" distL="0" distR="0">
             <wp:extent cx="5943600" cy="2945130"/>
             <wp:effectExtent l="0" t="0" r="0" b="7620"/>
             <wp:docPr id="9" name="Picture 9"/>
@@ -1837,7 +2113,7 @@
                     <pic:cNvPicPr/>
                   </pic:nvPicPr>
                   <pic:blipFill>
-                    <a:blip r:embed="rId11"/>
+                    <a:blip r:embed="rId11" cstate="print"/>
                     <a:stretch>
                       <a:fillRect/>
                     </a:stretch>
@@ -1860,16 +2136,16 @@
     </w:p>
     <w:p>
       <w:pPr>
-        <w:pStyle w:val="NoSpacing"/>
-      </w:pPr>
-    </w:p>
-    <w:p>
-      <w:pPr>
-        <w:pStyle w:val="NoSpacing"/>
-      </w:pPr>
-      <w:r>
-        <w:rPr>
-          <w:rStyle w:val="Heading2Char"/>
+        <w:pStyle w:val="a3"/>
+      </w:pPr>
+    </w:p>
+    <w:p>
+      <w:pPr>
+        <w:pStyle w:val="a3"/>
+      </w:pPr>
+      <w:r>
+        <w:rPr>
+          <w:rStyle w:val="20"/>
         </w:rPr>
         <w:t>2. Receive Pallet</w:t>
       </w:r>
@@ -1889,7 +2165,7 @@
     </w:p>
     <w:p>
       <w:pPr>
-        <w:pStyle w:val="NoSpacing"/>
+        <w:pStyle w:val="a3"/>
         <w:rPr>
           <w:cs/>
         </w:rPr>
@@ -1932,7 +2208,23 @@
           <w:rFonts w:hint="cs"/>
           <w:cs/>
         </w:rPr>
-        <w:t xml:space="preserve">ออกมา แล้ว สามารถ ให้ รายการ มา เป้น </w:t>
+        <w:t xml:space="preserve">ออกมา แล้ว สามารถ ให้ รายการ มา </w:t>
+      </w:r>
+      <w:proofErr w:type="spellStart"/>
+      <w:r>
+        <w:rPr>
+          <w:rFonts w:hint="cs"/>
+          <w:cs/>
+        </w:rPr>
+        <w:t>เป้น</w:t>
+      </w:r>
+      <w:proofErr w:type="spellEnd"/>
+      <w:r>
+        <w:rPr>
+          <w:rFonts w:hint="cs"/>
+          <w:cs/>
+        </w:rPr>
+        <w:t xml:space="preserve"> </w:t>
       </w:r>
       <w:r>
         <w:t xml:space="preserve">Stock </w:t>
@@ -1977,17 +2269,17 @@
     </w:p>
     <w:p>
       <w:pPr>
-        <w:pStyle w:val="NoSpacing"/>
-      </w:pPr>
-    </w:p>
-    <w:p>
-      <w:pPr>
-        <w:pStyle w:val="NoSpacing"/>
-      </w:pPr>
-    </w:p>
-    <w:p>
-      <w:pPr>
-        <w:pStyle w:val="Heading2"/>
+        <w:pStyle w:val="a3"/>
+      </w:pPr>
+    </w:p>
+    <w:p>
+      <w:pPr>
+        <w:pStyle w:val="a3"/>
+      </w:pPr>
+    </w:p>
+    <w:p>
+      <w:pPr>
+        <w:pStyle w:val="2"/>
       </w:pPr>
       <w:r>
         <w:t>3. 1th Twisting</w:t>
@@ -1995,22 +2287,22 @@
     </w:p>
     <w:p>
       <w:pPr>
-        <w:pStyle w:val="NoSpacing"/>
-      </w:pPr>
-    </w:p>
-    <w:p>
-      <w:pPr>
-        <w:pStyle w:val="NoSpacing"/>
-      </w:pPr>
-    </w:p>
-    <w:p>
-      <w:pPr>
-        <w:pStyle w:val="NoSpacing"/>
-      </w:pPr>
-    </w:p>
-    <w:p>
-      <w:pPr>
-        <w:pStyle w:val="Heading2"/>
+        <w:pStyle w:val="a3"/>
+      </w:pPr>
+    </w:p>
+    <w:p>
+      <w:pPr>
+        <w:pStyle w:val="a3"/>
+      </w:pPr>
+    </w:p>
+    <w:p>
+      <w:pPr>
+        <w:pStyle w:val="a3"/>
+      </w:pPr>
+    </w:p>
+    <w:p>
+      <w:pPr>
+        <w:pStyle w:val="2"/>
       </w:pPr>
       <w:r>
         <w:rPr>
@@ -2025,22 +2317,22 @@
     </w:p>
     <w:p>
       <w:pPr>
-        <w:pStyle w:val="NoSpacing"/>
-      </w:pPr>
-    </w:p>
-    <w:p>
-      <w:pPr>
-        <w:pStyle w:val="NoSpacing"/>
-      </w:pPr>
-    </w:p>
-    <w:p>
-      <w:pPr>
-        <w:pStyle w:val="NoSpacing"/>
-      </w:pPr>
-    </w:p>
-    <w:p>
-      <w:pPr>
-        <w:pStyle w:val="Heading2"/>
+        <w:pStyle w:val="a3"/>
+      </w:pPr>
+    </w:p>
+    <w:p>
+      <w:pPr>
+        <w:pStyle w:val="a3"/>
+      </w:pPr>
+    </w:p>
+    <w:p>
+      <w:pPr>
+        <w:pStyle w:val="a3"/>
+      </w:pPr>
+    </w:p>
+    <w:p>
+      <w:pPr>
+        <w:pStyle w:val="2"/>
       </w:pPr>
       <w:r>
         <w:t>5. Dipping</w:t>
@@ -2048,27 +2340,27 @@
     </w:p>
     <w:p>
       <w:pPr>
-        <w:pStyle w:val="NoSpacing"/>
-      </w:pPr>
-    </w:p>
-    <w:p>
-      <w:pPr>
-        <w:pStyle w:val="NoSpacing"/>
-      </w:pPr>
-    </w:p>
-    <w:p>
-      <w:pPr>
-        <w:pStyle w:val="NoSpacing"/>
-      </w:pPr>
-    </w:p>
-    <w:p>
-      <w:pPr>
-        <w:pStyle w:val="NoSpacing"/>
-      </w:pPr>
-    </w:p>
-    <w:p>
-      <w:pPr>
-        <w:pStyle w:val="NoSpacing"/>
+        <w:pStyle w:val="a3"/>
+      </w:pPr>
+    </w:p>
+    <w:p>
+      <w:pPr>
+        <w:pStyle w:val="a3"/>
+      </w:pPr>
+    </w:p>
+    <w:p>
+      <w:pPr>
+        <w:pStyle w:val="a3"/>
+      </w:pPr>
+    </w:p>
+    <w:p>
+      <w:pPr>
+        <w:pStyle w:val="a3"/>
+      </w:pPr>
+    </w:p>
+    <w:p>
+      <w:pPr>
+        <w:pStyle w:val="a3"/>
       </w:pPr>
       <w:r>
         <w:t xml:space="preserve">-------------   </w:t>
@@ -2086,7 +2378,7 @@
     </w:p>
     <w:p>
       <w:pPr>
-        <w:pStyle w:val="NoSpacing"/>
+        <w:pStyle w:val="a3"/>
       </w:pPr>
       <w:r>
         <w:t xml:space="preserve">G3 </w:t>
@@ -2111,7 +2403,7 @@
     </w:p>
     <w:p>
       <w:pPr>
-        <w:pStyle w:val="NoSpacing"/>
+        <w:pStyle w:val="a3"/>
         <w:numPr>
           <w:ilvl w:val="0"/>
           <w:numId w:val="1"/>
@@ -2203,10 +2495,15 @@
     </w:p>
     <w:p>
       <w:pPr>
-        <w:pStyle w:val="NoSpacing"/>
-      </w:pPr>
-      <w:r>
-        <w:t xml:space="preserve">( AS400 </w:t>
+        <w:pStyle w:val="a3"/>
+      </w:pPr>
+      <w:proofErr w:type="gramStart"/>
+      <w:r>
+        <w:t>( AS400</w:t>
+      </w:r>
+      <w:proofErr w:type="gramEnd"/>
+      <w:r>
+        <w:t xml:space="preserve"> </w:t>
       </w:r>
       <w:r>
         <w:rPr>
@@ -2234,10 +2531,7 @@
     </w:p>
     <w:p>
       <w:pPr>
-        <w:pStyle w:val="NoSpacing"/>
-        <w:rPr>
-          <w:rFonts w:hint="cs"/>
-        </w:rPr>
+        <w:pStyle w:val="a3"/>
       </w:pPr>
       <w:r>
         <w:t xml:space="preserve">  </w:t>
@@ -2272,16 +2566,18 @@
       <w:r>
         <w:t xml:space="preserve">Column </w:t>
       </w:r>
+      <w:proofErr w:type="gramStart"/>
       <w:r>
         <w:t>TRACENO</w:t>
       </w:r>
       <w:r>
         <w:t xml:space="preserve"> )</w:t>
       </w:r>
-    </w:p>
-    <w:p>
-      <w:pPr>
-        <w:pStyle w:val="NoSpacing"/>
+      <w:proofErr w:type="gramEnd"/>
+    </w:p>
+    <w:p>
+      <w:pPr>
+        <w:pStyle w:val="a3"/>
         <w:numPr>
           <w:ilvl w:val="0"/>
           <w:numId w:val="1"/>
@@ -2320,7 +2616,7 @@
     </w:p>
     <w:p>
       <w:pPr>
-        <w:pStyle w:val="NoSpacing"/>
+        <w:pStyle w:val="a3"/>
         <w:numPr>
           <w:ilvl w:val="0"/>
           <w:numId w:val="1"/>
@@ -2404,7 +2700,7 @@
     </w:p>
     <w:p>
       <w:pPr>
-        <w:pStyle w:val="NoSpacing"/>
+        <w:pStyle w:val="a3"/>
       </w:pPr>
       <w:r>
         <w:rPr>
@@ -2426,7 +2722,7 @@
     </w:p>
     <w:p>
       <w:pPr>
-        <w:pStyle w:val="NoSpacing"/>
+        <w:pStyle w:val="a3"/>
       </w:pPr>
       <w:r>
         <w:rPr>
@@ -2461,14 +2757,14 @@
     </w:p>
     <w:p>
       <w:pPr>
-        <w:pStyle w:val="NoSpacing"/>
+        <w:pStyle w:val="a3"/>
       </w:pPr>
       <w:r>
         <w:rPr>
           <w:noProof/>
         </w:rPr>
         <w:drawing>
-          <wp:inline distT="0" distB="0" distL="0" distR="0" wp14:anchorId="5B2BF5A1" wp14:editId="2F373CC5">
+          <wp:inline distT="0" distB="0" distL="0" distR="0">
             <wp:extent cx="5943600" cy="1860550"/>
             <wp:effectExtent l="0" t="0" r="0" b="6350"/>
             <wp:docPr id="7" name="Picture 7"/>
@@ -2483,7 +2779,7 @@
                     <pic:cNvPicPr/>
                   </pic:nvPicPr>
                   <pic:blipFill>
-                    <a:blip r:embed="rId12"/>
+                    <a:blip r:embed="rId12" cstate="print"/>
                     <a:stretch>
                       <a:fillRect/>
                     </a:stretch>
@@ -2506,7 +2802,7 @@
     </w:p>
     <w:p>
       <w:pPr>
-        <w:pStyle w:val="NoSpacing"/>
+        <w:pStyle w:val="a3"/>
         <w:rPr>
           <w:rFonts w:cs="Cordia New"/>
         </w:rPr>
@@ -2532,8 +2828,13 @@
         <w:t>3</w:t>
       </w:r>
       <w:r>
-        <w:t>_getdataAs</w:t>
-      </w:r>
+        <w:t>_</w:t>
+      </w:r>
+      <w:proofErr w:type="spellStart"/>
+      <w:r>
+        <w:t>getdataAs</w:t>
+      </w:r>
+      <w:proofErr w:type="spellEnd"/>
       <w:r>
         <w:rPr>
           <w:rFonts w:cs="Cordia New"/>
@@ -2550,7 +2851,7 @@
     </w:p>
     <w:p>
       <w:pPr>
-        <w:pStyle w:val="NoSpacing"/>
+        <w:pStyle w:val="a3"/>
       </w:pPr>
       <w:r>
         <w:rPr>
@@ -2559,11 +2860,19 @@
         </w:rPr>
         <w:t xml:space="preserve">เพื่อ </w:t>
       </w:r>
-      <w:r>
-        <w:rPr>
-          <w:rFonts w:cs="Cordia New"/>
-        </w:rPr>
-        <w:t xml:space="preserve">insert DATA </w:t>
+      <w:proofErr w:type="gramStart"/>
+      <w:r>
+        <w:rPr>
+          <w:rFonts w:cs="Cordia New"/>
+        </w:rPr>
+        <w:t>insert</w:t>
+      </w:r>
+      <w:proofErr w:type="gramEnd"/>
+      <w:r>
+        <w:rPr>
+          <w:rFonts w:cs="Cordia New"/>
+        </w:rPr>
+        <w:t xml:space="preserve"> DATA </w:t>
       </w:r>
       <w:r>
         <w:rPr>
@@ -2594,12 +2903,12 @@
     </w:p>
     <w:p>
       <w:pPr>
-        <w:pStyle w:val="NoSpacing"/>
-      </w:pPr>
-    </w:p>
-    <w:p>
-      <w:pPr>
-        <w:pStyle w:val="NoSpacing"/>
+        <w:pStyle w:val="a3"/>
+      </w:pPr>
+    </w:p>
+    <w:p>
+      <w:pPr>
+        <w:pStyle w:val="a3"/>
       </w:pPr>
       <w:r>
         <w:t xml:space="preserve">2. </w:t>
@@ -2644,13 +2953,18 @@
     </w:p>
     <w:p>
       <w:pPr>
-        <w:pStyle w:val="NoSpacing"/>
-        <w:rPr>
-          <w:rFonts w:hint="cs"/>
-        </w:rPr>
-      </w:pPr>
-      <w:r>
-        <w:t xml:space="preserve">Scan Pallet No  ( </w:t>
+        <w:pStyle w:val="a3"/>
+      </w:pPr>
+      <w:r>
+        <w:t xml:space="preserve">Scan Pallet </w:t>
+      </w:r>
+      <w:proofErr w:type="gramStart"/>
+      <w:r>
+        <w:t>No  (</w:t>
+      </w:r>
+      <w:proofErr w:type="gramEnd"/>
+      <w:r>
+        <w:t xml:space="preserve"> </w:t>
       </w:r>
       <w:r>
         <w:rPr>
@@ -2678,7 +2992,7 @@
     </w:p>
     <w:p>
       <w:pPr>
-        <w:pStyle w:val="NoSpacing"/>
+        <w:pStyle w:val="a3"/>
       </w:pPr>
       <w:r>
         <w:rPr>
@@ -2687,6 +3001,7 @@
         </w:rPr>
         <w:t xml:space="preserve">เรียก </w:t>
       </w:r>
+      <w:proofErr w:type="gramStart"/>
       <w:r>
         <w:t xml:space="preserve">SP </w:t>
       </w:r>
@@ -2707,9 +3022,15 @@
         </w:rPr>
         <w:t>3</w:t>
       </w:r>
-      <w:r>
-        <w:t>_searchbyPalletno</w:t>
-      </w:r>
+      <w:proofErr w:type="gramEnd"/>
+      <w:r>
+        <w:t>_</w:t>
+      </w:r>
+      <w:proofErr w:type="spellStart"/>
+      <w:r>
+        <w:t>searchbyPalletno</w:t>
+      </w:r>
+      <w:proofErr w:type="spellEnd"/>
       <w:r>
         <w:rPr>
           <w:rFonts w:hint="cs"/>
@@ -2771,7 +3092,7 @@
     </w:p>
     <w:p>
       <w:pPr>
-        <w:pStyle w:val="NoSpacing"/>
+        <w:pStyle w:val="a3"/>
       </w:pPr>
       <w:r>
         <w:rPr>
@@ -2780,8 +3101,13 @@
         </w:rPr>
         <w:t xml:space="preserve">กด </w:t>
       </w:r>
-      <w:r>
-        <w:t xml:space="preserve">Receive  == &gt; Check  Code </w:t>
+      <w:proofErr w:type="gramStart"/>
+      <w:r>
+        <w:t>Receive  =</w:t>
+      </w:r>
+      <w:proofErr w:type="gramEnd"/>
+      <w:r>
+        <w:t xml:space="preserve">= &gt; Check  Code </w:t>
       </w:r>
       <w:r>
         <w:rPr>
@@ -2833,7 +3159,7 @@
     </w:p>
     <w:p>
       <w:pPr>
-        <w:pStyle w:val="NoSpacing"/>
+        <w:pStyle w:val="a3"/>
       </w:pPr>
       <w:r>
         <w:rPr>
@@ -2854,12 +3180,12 @@
     </w:p>
     <w:p>
       <w:pPr>
-        <w:pStyle w:val="NoSpacing"/>
-      </w:pPr>
-    </w:p>
-    <w:p>
-      <w:pPr>
-        <w:pStyle w:val="NoSpacing"/>
+        <w:pStyle w:val="a3"/>
+      </w:pPr>
+    </w:p>
+    <w:p>
+      <w:pPr>
+        <w:pStyle w:val="a3"/>
       </w:pPr>
       <w:r>
         <w:rPr>
@@ -2879,8 +3205,13 @@
         <w:t xml:space="preserve">น่าจะ </w:t>
       </w:r>
       <w:r>
-        <w:t>Print Go Label ( 1</w:t>
-      </w:r>
+        <w:t xml:space="preserve">Print Go Label </w:t>
+      </w:r>
+      <w:proofErr w:type="gramStart"/>
+      <w:r>
+        <w:t>( 1</w:t>
+      </w:r>
+      <w:proofErr w:type="gramEnd"/>
       <w:r>
         <w:rPr>
           <w:rFonts w:hint="cs"/>
@@ -2901,13 +3232,17 @@
     </w:p>
     <w:p>
       <w:pPr>
-        <w:pStyle w:val="NoSpacing"/>
+        <w:pStyle w:val="a3"/>
       </w:pPr>
       <w:r>
         <w:t xml:space="preserve">SP </w:t>
       </w:r>
       <w:r>
-        <w:t>G3_golabel</w:t>
+        <w:t>G3_</w:t>
+      </w:r>
+      <w:proofErr w:type="gramStart"/>
+      <w:r>
+        <w:t>golabel</w:t>
       </w:r>
       <w:r>
         <w:rPr>
@@ -2927,7 +3262,15 @@
           <w:rFonts w:hint="cs"/>
           <w:cs/>
         </w:rPr>
-        <w:t xml:space="preserve">ที่ เรียก </w:t>
+        <w:t>ที่</w:t>
+      </w:r>
+      <w:proofErr w:type="gramEnd"/>
+      <w:r>
+        <w:rPr>
+          <w:rFonts w:hint="cs"/>
+          <w:cs/>
+        </w:rPr>
+        <w:t xml:space="preserve"> เรียก </w:t>
       </w:r>
       <w:r>
         <w:t xml:space="preserve">print </w:t>
@@ -2935,7 +3278,7 @@
     </w:p>
     <w:p>
       <w:pPr>
-        <w:pStyle w:val="NoSpacing"/>
+        <w:pStyle w:val="a3"/>
       </w:pPr>
       <w:r>
         <w:rPr>
@@ -2943,7 +3286,7 @@
         </w:rPr>
         <w:lastRenderedPageBreak/>
         <w:drawing>
-          <wp:inline distT="0" distB="0" distL="0" distR="0" wp14:anchorId="261AC9F8" wp14:editId="6CC2E976">
+          <wp:inline distT="0" distB="0" distL="0" distR="0">
             <wp:extent cx="4600000" cy="6114286"/>
             <wp:effectExtent l="0" t="0" r="0" b="1270"/>
             <wp:docPr id="10" name="Picture 10"/>
@@ -2958,7 +3301,7 @@
                     <pic:cNvPicPr/>
                   </pic:nvPicPr>
                   <pic:blipFill>
-                    <a:blip r:embed="rId10"/>
+                    <a:blip r:embed="rId10" cstate="print"/>
                     <a:stretch>
                       <a:fillRect/>
                     </a:stretch>
@@ -2981,17 +3324,23 @@
     </w:p>
     <w:p>
       <w:pPr>
-        <w:pStyle w:val="NoSpacing"/>
-        <w:rPr>
-          <w:rFonts w:hint="cs"/>
-        </w:rPr>
-      </w:pPr>
-      <w:r>
-        <w:rPr>
-          <w:rFonts w:hint="cs"/>
-          <w:cs/>
-        </w:rPr>
-        <w:t xml:space="preserve">ตย </w:t>
+        <w:pStyle w:val="a3"/>
+      </w:pPr>
+      <w:proofErr w:type="spellStart"/>
+      <w:r>
+        <w:rPr>
+          <w:rFonts w:hint="cs"/>
+          <w:cs/>
+        </w:rPr>
+        <w:t>ตย</w:t>
+      </w:r>
+      <w:proofErr w:type="spellEnd"/>
+      <w:r>
+        <w:rPr>
+          <w:rFonts w:hint="cs"/>
+          <w:cs/>
+        </w:rPr>
+        <w:t xml:space="preserve"> </w:t>
       </w:r>
       <w:r>
         <w:t xml:space="preserve">Go Label Cord </w:t>
@@ -3019,7 +3368,7 @@
     </w:p>
     <w:p>
       <w:pPr>
-        <w:pStyle w:val="NoSpacing"/>
+        <w:pStyle w:val="a3"/>
       </w:pPr>
       <w:r>
         <w:rPr>
@@ -3027,7 +3376,7 @@
         </w:rPr>
         <w:lastRenderedPageBreak/>
         <w:drawing>
-          <wp:inline distT="0" distB="0" distL="0" distR="0" wp14:anchorId="64F62A83" wp14:editId="52C9D2EF">
+          <wp:inline distT="0" distB="0" distL="0" distR="0">
             <wp:extent cx="2904762" cy="4076190"/>
             <wp:effectExtent l="0" t="0" r="0" b="635"/>
             <wp:docPr id="11" name="Picture 11"/>
@@ -3042,7 +3391,7 @@
                     <pic:cNvPicPr/>
                   </pic:nvPicPr>
                   <pic:blipFill>
-                    <a:blip r:embed="rId13"/>
+                    <a:blip r:embed="rId13" cstate="print"/>
                     <a:stretch>
                       <a:fillRect/>
                     </a:stretch>
@@ -3065,41 +3414,40 @@
     </w:p>
     <w:p>
       <w:pPr>
-        <w:pStyle w:val="NoSpacing"/>
-        <w:rPr>
-          <w:rFonts w:hint="cs"/>
-          <w:cs/>
-        </w:rPr>
-      </w:pPr>
-    </w:p>
-    <w:p>
-      <w:pPr>
-        <w:pStyle w:val="NoSpacing"/>
-      </w:pPr>
-    </w:p>
-    <w:p>
-      <w:pPr>
-        <w:pStyle w:val="NoSpacing"/>
-      </w:pPr>
-    </w:p>
-    <w:p>
-      <w:pPr>
-        <w:pStyle w:val="NoSpacing"/>
-      </w:pPr>
-    </w:p>
-    <w:p>
-      <w:pPr>
-        <w:pStyle w:val="NoSpacing"/>
-      </w:pPr>
-    </w:p>
-    <w:p>
-      <w:pPr>
-        <w:pStyle w:val="NoSpacing"/>
-      </w:pPr>
-    </w:p>
-    <w:p>
-      <w:pPr>
-        <w:pStyle w:val="NoSpacing"/>
+        <w:pStyle w:val="a3"/>
+        <w:rPr>
+          <w:cs/>
+        </w:rPr>
+      </w:pPr>
+    </w:p>
+    <w:p>
+      <w:pPr>
+        <w:pStyle w:val="a3"/>
+      </w:pPr>
+    </w:p>
+    <w:p>
+      <w:pPr>
+        <w:pStyle w:val="a3"/>
+      </w:pPr>
+    </w:p>
+    <w:p>
+      <w:pPr>
+        <w:pStyle w:val="a3"/>
+      </w:pPr>
+    </w:p>
+    <w:p>
+      <w:pPr>
+        <w:pStyle w:val="a3"/>
+      </w:pPr>
+    </w:p>
+    <w:p>
+      <w:pPr>
+        <w:pStyle w:val="a3"/>
+      </w:pPr>
+    </w:p>
+    <w:p>
+      <w:pPr>
+        <w:pStyle w:val="a3"/>
       </w:pPr>
     </w:p>
     <w:sectPr>
@@ -3113,8 +3461,8 @@
 </file>
 
 <file path=word/numbering.xml><?xml version="1.0" encoding="utf-8"?>
-<w:numbering xmlns:wpc="http://schemas.microsoft.com/office/word/2010/wordprocessingCanvas" xmlns:cx="http://schemas.microsoft.com/office/drawing/2014/chartex" xmlns:cx1="http://schemas.microsoft.com/office/drawing/2015/9/8/chartex" xmlns:cx2="http://schemas.microsoft.com/office/drawing/2015/10/21/chartex" xmlns:cx3="http://schemas.microsoft.com/office/drawing/2016/5/9/chartex" xmlns:cx4="http://schemas.microsoft.com/office/drawing/2016/5/10/chartex" xmlns:cx5="http://schemas.microsoft.com/office/drawing/2016/5/11/chartex" xmlns:cx6="http://schemas.microsoft.com/office/drawing/2016/5/12/chartex" xmlns:cx7="http://schemas.microsoft.com/office/drawing/2016/5/13/chartex" xmlns:cx8="http://schemas.microsoft.com/office/drawing/2016/5/14/chartex" xmlns:mc="http://schemas.openxmlformats.org/markup-compatibility/2006" xmlns:aink="http://schemas.microsoft.com/office/drawing/2016/ink" xmlns:am3d="http://schemas.microsoft.com/office/drawing/2017/model3d" xmlns:o="urn:schemas-microsoft-com:office:office" xmlns:oel="http://schemas.microsoft.com/office/2019/extlst" xmlns:r="http://schemas.openxmlformats.org/officeDocument/2006/relationships" xmlns:m="http://schemas.openxmlformats.org/officeDocument/2006/math" xmlns:v="urn:schemas-microsoft-com:vml" xmlns:wp14="http://schemas.microsoft.com/office/word/2010/wordprocessingDrawing" xmlns:wp="http://schemas.openxmlformats.org/drawingml/2006/wordprocessingDrawing" xmlns:w10="urn:schemas-microsoft-com:office:word" xmlns:w="http://schemas.openxmlformats.org/wordprocessingml/2006/main" xmlns:w14="http://schemas.microsoft.com/office/word/2010/wordml" xmlns:w15="http://schemas.microsoft.com/office/word/2012/wordml" xmlns:w16cex="http://schemas.microsoft.com/office/word/2018/wordml/cex" xmlns:w16cid="http://schemas.microsoft.com/office/word/2016/wordml/cid" xmlns:w16="http://schemas.microsoft.com/office/word/2018/wordml" xmlns:w16sdtdh="http://schemas.microsoft.com/office/word/2020/wordml/sdtdatahash" xmlns:w16se="http://schemas.microsoft.com/office/word/2015/wordml/symex" xmlns:wpg="http://schemas.microsoft.com/office/word/2010/wordprocessingGroup" xmlns:wpi="http://schemas.microsoft.com/office/word/2010/wordprocessingInk" xmlns:wne="http://schemas.microsoft.com/office/word/2006/wordml" xmlns:wps="http://schemas.microsoft.com/office/word/2010/wordprocessingShape" mc:Ignorable="w14 w15 w16se w16cid w16 w16cex w16sdtdh wp14">
-  <w:abstractNum w:abstractNumId="0" w15:restartNumberingAfterBreak="0">
+<w:numbering xmlns:ve="http://schemas.openxmlformats.org/markup-compatibility/2006" xmlns:o="urn:schemas-microsoft-com:office:office" xmlns:r="http://schemas.openxmlformats.org/officeDocument/2006/relationships" xmlns:m="http://schemas.openxmlformats.org/officeDocument/2006/math" xmlns:v="urn:schemas-microsoft-com:vml" xmlns:wp="http://schemas.openxmlformats.org/drawingml/2006/wordprocessingDrawing" xmlns:w10="urn:schemas-microsoft-com:office:word" xmlns:w="http://schemas.openxmlformats.org/wordprocessingml/2006/main" xmlns:wne="http://schemas.microsoft.com/office/word/2006/wordml">
+  <w:abstractNum w:abstractNumId="0">
     <w:nsid w:val="7C3D1540"/>
     <w:multiLevelType w:val="hybridMultilevel"/>
     <w:tmpl w:val="1E284442"/>
@@ -3227,14 +3575,14 @@
       </w:rPr>
     </w:lvl>
   </w:abstractNum>
-  <w:num w:numId="1" w16cid:durableId="1487013174">
+  <w:num w:numId="1">
     <w:abstractNumId w:val="0"/>
   </w:num>
 </w:numbering>
 </file>
 
 <file path=word/styles.xml><?xml version="1.0" encoding="utf-8"?>
-<w:styles xmlns:mc="http://schemas.openxmlformats.org/markup-compatibility/2006" xmlns:r="http://schemas.openxmlformats.org/officeDocument/2006/relationships" xmlns:w="http://schemas.openxmlformats.org/wordprocessingml/2006/main" xmlns:w14="http://schemas.microsoft.com/office/word/2010/wordml" xmlns:w15="http://schemas.microsoft.com/office/word/2012/wordml" xmlns:w16cex="http://schemas.microsoft.com/office/word/2018/wordml/cex" xmlns:w16cid="http://schemas.microsoft.com/office/word/2016/wordml/cid" xmlns:w16="http://schemas.microsoft.com/office/word/2018/wordml" xmlns:w16sdtdh="http://schemas.microsoft.com/office/word/2020/wordml/sdtdatahash" xmlns:w16se="http://schemas.microsoft.com/office/word/2015/wordml/symex" mc:Ignorable="w14 w15 w16se w16cid w16 w16cex w16sdtdh">
+<w:styles xmlns:r="http://schemas.openxmlformats.org/officeDocument/2006/relationships" xmlns:w="http://schemas.openxmlformats.org/wordprocessingml/2006/main">
   <w:docDefaults>
     <w:rPrDefault>
       <w:rPr>
@@ -3250,393 +3598,155 @@
       </w:pPr>
     </w:pPrDefault>
   </w:docDefaults>
-  <w:latentStyles w:defLockedState="0" w:defUIPriority="99" w:defSemiHidden="0" w:defUnhideWhenUsed="0" w:defQFormat="0" w:count="376">
-    <w:lsdException w:name="Normal" w:uiPriority="0" w:qFormat="1"/>
-    <w:lsdException w:name="heading 1" w:uiPriority="9" w:qFormat="1"/>
-    <w:lsdException w:name="heading 2" w:semiHidden="1" w:uiPriority="9" w:unhideWhenUsed="1" w:qFormat="1"/>
-    <w:lsdException w:name="heading 3" w:semiHidden="1" w:uiPriority="9" w:unhideWhenUsed="1" w:qFormat="1"/>
-    <w:lsdException w:name="heading 4" w:semiHidden="1" w:uiPriority="9" w:unhideWhenUsed="1" w:qFormat="1"/>
-    <w:lsdException w:name="heading 5" w:semiHidden="1" w:uiPriority="9" w:unhideWhenUsed="1" w:qFormat="1"/>
-    <w:lsdException w:name="heading 6" w:semiHidden="1" w:uiPriority="9" w:unhideWhenUsed="1" w:qFormat="1"/>
-    <w:lsdException w:name="heading 7" w:semiHidden="1" w:uiPriority="9" w:unhideWhenUsed="1" w:qFormat="1"/>
-    <w:lsdException w:name="heading 8" w:semiHidden="1" w:uiPriority="9" w:unhideWhenUsed="1" w:qFormat="1"/>
-    <w:lsdException w:name="heading 9" w:semiHidden="1" w:uiPriority="9" w:unhideWhenUsed="1" w:qFormat="1"/>
-    <w:lsdException w:name="index 1" w:semiHidden="1" w:unhideWhenUsed="1"/>
-    <w:lsdException w:name="index 2" w:semiHidden="1" w:unhideWhenUsed="1"/>
-    <w:lsdException w:name="index 3" w:semiHidden="1" w:unhideWhenUsed="1"/>
-    <w:lsdException w:name="index 4" w:semiHidden="1" w:unhideWhenUsed="1"/>
-    <w:lsdException w:name="index 5" w:semiHidden="1" w:unhideWhenUsed="1"/>
-    <w:lsdException w:name="index 6" w:semiHidden="1" w:unhideWhenUsed="1"/>
-    <w:lsdException w:name="index 7" w:semiHidden="1" w:unhideWhenUsed="1"/>
-    <w:lsdException w:name="index 8" w:semiHidden="1" w:unhideWhenUsed="1"/>
-    <w:lsdException w:name="index 9" w:semiHidden="1" w:unhideWhenUsed="1"/>
-    <w:lsdException w:name="toc 1" w:semiHidden="1" w:uiPriority="39" w:unhideWhenUsed="1"/>
-    <w:lsdException w:name="toc 2" w:semiHidden="1" w:uiPriority="39" w:unhideWhenUsed="1"/>
-    <w:lsdException w:name="toc 3" w:semiHidden="1" w:uiPriority="39" w:unhideWhenUsed="1"/>
-    <w:lsdException w:name="toc 4" w:semiHidden="1" w:uiPriority="39" w:unhideWhenUsed="1"/>
-    <w:lsdException w:name="toc 5" w:semiHidden="1" w:uiPriority="39" w:unhideWhenUsed="1"/>
-    <w:lsdException w:name="toc 6" w:semiHidden="1" w:uiPriority="39" w:unhideWhenUsed="1"/>
-    <w:lsdException w:name="toc 7" w:semiHidden="1" w:uiPriority="39" w:unhideWhenUsed="1"/>
-    <w:lsdException w:name="toc 8" w:semiHidden="1" w:uiPriority="39" w:unhideWhenUsed="1"/>
-    <w:lsdException w:name="toc 9" w:semiHidden="1" w:uiPriority="39" w:unhideWhenUsed="1"/>
-    <w:lsdException w:name="Normal Indent" w:semiHidden="1" w:unhideWhenUsed="1"/>
-    <w:lsdException w:name="footnote text" w:semiHidden="1" w:unhideWhenUsed="1"/>
-    <w:lsdException w:name="annotation text" w:semiHidden="1" w:unhideWhenUsed="1"/>
-    <w:lsdException w:name="header" w:semiHidden="1" w:unhideWhenUsed="1"/>
-    <w:lsdException w:name="footer" w:semiHidden="1" w:unhideWhenUsed="1"/>
-    <w:lsdException w:name="index heading" w:semiHidden="1" w:unhideWhenUsed="1"/>
-    <w:lsdException w:name="caption" w:semiHidden="1" w:uiPriority="35" w:unhideWhenUsed="1" w:qFormat="1"/>
-    <w:lsdException w:name="table of figures" w:semiHidden="1" w:unhideWhenUsed="1"/>
-    <w:lsdException w:name="envelope address" w:semiHidden="1" w:unhideWhenUsed="1"/>
-    <w:lsdException w:name="envelope return" w:semiHidden="1" w:unhideWhenUsed="1"/>
-    <w:lsdException w:name="footnote reference" w:semiHidden="1" w:unhideWhenUsed="1"/>
-    <w:lsdException w:name="annotation reference" w:semiHidden="1" w:unhideWhenUsed="1"/>
-    <w:lsdException w:name="line number" w:semiHidden="1" w:unhideWhenUsed="1"/>
-    <w:lsdException w:name="page number" w:semiHidden="1" w:unhideWhenUsed="1"/>
-    <w:lsdException w:name="endnote reference" w:semiHidden="1" w:unhideWhenUsed="1"/>
-    <w:lsdException w:name="endnote text" w:semiHidden="1" w:unhideWhenUsed="1"/>
-    <w:lsdException w:name="table of authorities" w:semiHidden="1" w:unhideWhenUsed="1"/>
-    <w:lsdException w:name="macro" w:semiHidden="1" w:unhideWhenUsed="1"/>
-    <w:lsdException w:name="toa heading" w:semiHidden="1" w:unhideWhenUsed="1"/>
-    <w:lsdException w:name="List" w:semiHidden="1" w:unhideWhenUsed="1"/>
-    <w:lsdException w:name="List Bullet" w:semiHidden="1" w:unhideWhenUsed="1"/>
-    <w:lsdException w:name="List Number" w:semiHidden="1" w:unhideWhenUsed="1"/>
-    <w:lsdException w:name="List 2" w:semiHidden="1" w:unhideWhenUsed="1"/>
-    <w:lsdException w:name="List 3" w:semiHidden="1" w:unhideWhenUsed="1"/>
-    <w:lsdException w:name="List 4" w:semiHidden="1" w:unhideWhenUsed="1"/>
-    <w:lsdException w:name="List 5" w:semiHidden="1" w:unhideWhenUsed="1"/>
-    <w:lsdException w:name="List Bullet 2" w:semiHidden="1" w:unhideWhenUsed="1"/>
-    <w:lsdException w:name="List Bullet 3" w:semiHidden="1" w:unhideWhenUsed="1"/>
-    <w:lsdException w:name="List Bullet 4" w:semiHidden="1" w:unhideWhenUsed="1"/>
-    <w:lsdException w:name="List Bullet 5" w:semiHidden="1" w:unhideWhenUsed="1"/>
-    <w:lsdException w:name="List Number 2" w:semiHidden="1" w:unhideWhenUsed="1"/>
-    <w:lsdException w:name="List Number 3" w:semiHidden="1" w:unhideWhenUsed="1"/>
-    <w:lsdException w:name="List Number 4" w:semiHidden="1" w:unhideWhenUsed="1"/>
-    <w:lsdException w:name="List Number 5" w:semiHidden="1" w:unhideWhenUsed="1"/>
-    <w:lsdException w:name="Title" w:uiPriority="10" w:qFormat="1"/>
-    <w:lsdException w:name="Closing" w:semiHidden="1" w:unhideWhenUsed="1"/>
-    <w:lsdException w:name="Signature" w:semiHidden="1" w:unhideWhenUsed="1"/>
-    <w:lsdException w:name="Default Paragraph Font" w:semiHidden="1" w:uiPriority="1" w:unhideWhenUsed="1"/>
-    <w:lsdException w:name="Body Text" w:semiHidden="1" w:unhideWhenUsed="1"/>
-    <w:lsdException w:name="Body Text Indent" w:semiHidden="1" w:unhideWhenUsed="1"/>
-    <w:lsdException w:name="List Continue" w:semiHidden="1" w:unhideWhenUsed="1"/>
-    <w:lsdException w:name="List Continue 2" w:semiHidden="1" w:unhideWhenUsed="1"/>
-    <w:lsdException w:name="List Continue 3" w:semiHidden="1" w:unhideWhenUsed="1"/>
-    <w:lsdException w:name="List Continue 4" w:semiHidden="1" w:unhideWhenUsed="1"/>
-    <w:lsdException w:name="List Continue 5" w:semiHidden="1" w:unhideWhenUsed="1"/>
-    <w:lsdException w:name="Message Header" w:semiHidden="1" w:unhideWhenUsed="1"/>
-    <w:lsdException w:name="Subtitle" w:uiPriority="11" w:qFormat="1"/>
-    <w:lsdException w:name="Salutation" w:semiHidden="1" w:unhideWhenUsed="1"/>
-    <w:lsdException w:name="Date" w:semiHidden="1" w:unhideWhenUsed="1"/>
-    <w:lsdException w:name="Body Text First Indent" w:semiHidden="1" w:unhideWhenUsed="1"/>
-    <w:lsdException w:name="Body Text First Indent 2" w:semiHidden="1" w:unhideWhenUsed="1"/>
-    <w:lsdException w:name="Note Heading" w:semiHidden="1" w:unhideWhenUsed="1"/>
-    <w:lsdException w:name="Body Text 2" w:semiHidden="1" w:unhideWhenUsed="1"/>
-    <w:lsdException w:name="Body Text 3" w:semiHidden="1" w:unhideWhenUsed="1"/>
-    <w:lsdException w:name="Body Text Indent 2" w:semiHidden="1" w:unhideWhenUsed="1"/>
-    <w:lsdException w:name="Body Text Indent 3" w:semiHidden="1" w:unhideWhenUsed="1"/>
-    <w:lsdException w:name="Block Text" w:semiHidden="1" w:unhideWhenUsed="1"/>
-    <w:lsdException w:name="Hyperlink" w:semiHidden="1" w:unhideWhenUsed="1"/>
-    <w:lsdException w:name="FollowedHyperlink" w:semiHidden="1" w:unhideWhenUsed="1"/>
-    <w:lsdException w:name="Strong" w:uiPriority="22" w:qFormat="1"/>
-    <w:lsdException w:name="Emphasis" w:uiPriority="20" w:qFormat="1"/>
-    <w:lsdException w:name="Document Map" w:semiHidden="1" w:unhideWhenUsed="1"/>
-    <w:lsdException w:name="Plain Text" w:semiHidden="1" w:unhideWhenUsed="1"/>
-    <w:lsdException w:name="E-mail Signature" w:semiHidden="1" w:unhideWhenUsed="1"/>
-    <w:lsdException w:name="HTML Top of Form" w:semiHidden="1" w:unhideWhenUsed="1"/>
-    <w:lsdException w:name="HTML Bottom of Form" w:semiHidden="1" w:unhideWhenUsed="1"/>
-    <w:lsdException w:name="Normal (Web)" w:semiHidden="1" w:unhideWhenUsed="1"/>
-    <w:lsdException w:name="HTML Acronym" w:semiHidden="1" w:unhideWhenUsed="1"/>
-    <w:lsdException w:name="HTML Address" w:semiHidden="1" w:unhideWhenUsed="1"/>
-    <w:lsdException w:name="HTML Cite" w:semiHidden="1" w:unhideWhenUsed="1"/>
-    <w:lsdException w:name="HTML Code" w:semiHidden="1" w:unhideWhenUsed="1"/>
-    <w:lsdException w:name="HTML Definition" w:semiHidden="1" w:unhideWhenUsed="1"/>
-    <w:lsdException w:name="HTML Keyboard" w:semiHidden="1" w:unhideWhenUsed="1"/>
-    <w:lsdException w:name="HTML Preformatted" w:semiHidden="1" w:unhideWhenUsed="1"/>
-    <w:lsdException w:name="HTML Sample" w:semiHidden="1" w:unhideWhenUsed="1"/>
-    <w:lsdException w:name="HTML Typewriter" w:semiHidden="1" w:unhideWhenUsed="1"/>
-    <w:lsdException w:name="HTML Variable" w:semiHidden="1" w:unhideWhenUsed="1"/>
-    <w:lsdException w:name="Normal Table" w:semiHidden="1" w:unhideWhenUsed="1"/>
-    <w:lsdException w:name="annotation subject" w:semiHidden="1" w:unhideWhenUsed="1"/>
-    <w:lsdException w:name="No List" w:semiHidden="1" w:unhideWhenUsed="1"/>
-    <w:lsdException w:name="Outline List 1" w:semiHidden="1" w:unhideWhenUsed="1"/>
-    <w:lsdException w:name="Outline List 2" w:semiHidden="1" w:unhideWhenUsed="1"/>
-    <w:lsdException w:name="Outline List 3" w:semiHidden="1" w:unhideWhenUsed="1"/>
-    <w:lsdException w:name="Table Simple 1" w:semiHidden="1" w:unhideWhenUsed="1"/>
-    <w:lsdException w:name="Table Simple 2" w:semiHidden="1" w:unhideWhenUsed="1"/>
-    <w:lsdException w:name="Table Simple 3" w:semiHidden="1" w:unhideWhenUsed="1"/>
-    <w:lsdException w:name="Table Classic 1" w:semiHidden="1" w:unhideWhenUsed="1"/>
-    <w:lsdException w:name="Table Classic 2" w:semiHidden="1" w:unhideWhenUsed="1"/>
-    <w:lsdException w:name="Table Classic 3" w:semiHidden="1" w:unhideWhenUsed="1"/>
-    <w:lsdException w:name="Table Classic 4" w:semiHidden="1" w:unhideWhenUsed="1"/>
-    <w:lsdException w:name="Table Colorful 1" w:semiHidden="1" w:unhideWhenUsed="1"/>
-    <w:lsdException w:name="Table Colorful 2" w:semiHidden="1" w:unhideWhenUsed="1"/>
-    <w:lsdException w:name="Table Colorful 3" w:semiHidden="1" w:unhideWhenUsed="1"/>
-    <w:lsdException w:name="Table Columns 1" w:semiHidden="1" w:unhideWhenUsed="1"/>
-    <w:lsdException w:name="Table Columns 2" w:semiHidden="1" w:unhideWhenUsed="1"/>
-    <w:lsdException w:name="Table Columns 3" w:semiHidden="1" w:unhideWhenUsed="1"/>
-    <w:lsdException w:name="Table Columns 4" w:semiHidden="1" w:unhideWhenUsed="1"/>
-    <w:lsdException w:name="Table Columns 5" w:semiHidden="1" w:unhideWhenUsed="1"/>
-    <w:lsdException w:name="Table Grid 1" w:semiHidden="1" w:unhideWhenUsed="1"/>
-    <w:lsdException w:name="Table Grid 2" w:semiHidden="1" w:unhideWhenUsed="1"/>
-    <w:lsdException w:name="Table Grid 3" w:semiHidden="1" w:unhideWhenUsed="1"/>
-    <w:lsdException w:name="Table Grid 4" w:semiHidden="1" w:unhideWhenUsed="1"/>
-    <w:lsdException w:name="Table Grid 5" w:semiHidden="1" w:unhideWhenUsed="1"/>
-    <w:lsdException w:name="Table Grid 6" w:semiHidden="1" w:unhideWhenUsed="1"/>
-    <w:lsdException w:name="Table Grid 7" w:semiHidden="1" w:unhideWhenUsed="1"/>
-    <w:lsdException w:name="Table Grid 8" w:semiHidden="1" w:unhideWhenUsed="1"/>
-    <w:lsdException w:name="Table List 1" w:semiHidden="1" w:unhideWhenUsed="1"/>
-    <w:lsdException w:name="Table List 2" w:semiHidden="1" w:unhideWhenUsed="1"/>
-    <w:lsdException w:name="Table List 3" w:semiHidden="1" w:unhideWhenUsed="1"/>
-    <w:lsdException w:name="Table List 4" w:semiHidden="1" w:unhideWhenUsed="1"/>
-    <w:lsdException w:name="Table List 5" w:semiHidden="1" w:unhideWhenUsed="1"/>
-    <w:lsdException w:name="Table List 6" w:semiHidden="1" w:unhideWhenUsed="1"/>
-    <w:lsdException w:name="Table List 7" w:semiHidden="1" w:unhideWhenUsed="1"/>
-    <w:lsdException w:name="Table List 8" w:semiHidden="1" w:unhideWhenUsed="1"/>
-    <w:lsdException w:name="Table 3D effects 1" w:semiHidden="1" w:unhideWhenUsed="1"/>
-    <w:lsdException w:name="Table 3D effects 2" w:semiHidden="1" w:unhideWhenUsed="1"/>
-    <w:lsdException w:name="Table 3D effects 3" w:semiHidden="1" w:unhideWhenUsed="1"/>
-    <w:lsdException w:name="Table Contemporary" w:semiHidden="1" w:unhideWhenUsed="1"/>
-    <w:lsdException w:name="Table Elegant" w:semiHidden="1" w:unhideWhenUsed="1"/>
-    <w:lsdException w:name="Table Professional" w:semiHidden="1" w:unhideWhenUsed="1"/>
-    <w:lsdException w:name="Table Subtle 1" w:semiHidden="1" w:unhideWhenUsed="1"/>
-    <w:lsdException w:name="Table Subtle 2" w:semiHidden="1" w:unhideWhenUsed="1"/>
-    <w:lsdException w:name="Table Web 1" w:semiHidden="1" w:unhideWhenUsed="1"/>
-    <w:lsdException w:name="Table Web 2" w:semiHidden="1" w:unhideWhenUsed="1"/>
-    <w:lsdException w:name="Table Web 3" w:semiHidden="1" w:unhideWhenUsed="1"/>
-    <w:lsdException w:name="Balloon Text" w:semiHidden="1" w:unhideWhenUsed="1"/>
-    <w:lsdException w:name="Table Grid" w:uiPriority="59"/>
-    <w:lsdException w:name="Table Theme" w:semiHidden="1" w:unhideWhenUsed="1"/>
-    <w:lsdException w:name="Placeholder Text" w:semiHidden="1"/>
-    <w:lsdException w:name="No Spacing" w:uiPriority="1" w:qFormat="1"/>
-    <w:lsdException w:name="Light Shading" w:uiPriority="60"/>
-    <w:lsdException w:name="Light List" w:uiPriority="61"/>
-    <w:lsdException w:name="Light Grid" w:uiPriority="62"/>
-    <w:lsdException w:name="Medium Shading 1" w:uiPriority="63"/>
-    <w:lsdException w:name="Medium Shading 2" w:uiPriority="64"/>
-    <w:lsdException w:name="Medium List 1" w:uiPriority="65"/>
-    <w:lsdException w:name="Medium List 2" w:uiPriority="66"/>
-    <w:lsdException w:name="Medium Grid 1" w:uiPriority="67"/>
-    <w:lsdException w:name="Medium Grid 2" w:uiPriority="68"/>
-    <w:lsdException w:name="Medium Grid 3" w:uiPriority="69"/>
-    <w:lsdException w:name="Dark List" w:uiPriority="70"/>
-    <w:lsdException w:name="Colorful Shading" w:uiPriority="71"/>
-    <w:lsdException w:name="Colorful List" w:uiPriority="72"/>
-    <w:lsdException w:name="Colorful Grid" w:uiPriority="73"/>
-    <w:lsdException w:name="Light Shading Accent 1" w:uiPriority="60"/>
-    <w:lsdException w:name="Light List Accent 1" w:uiPriority="61"/>
-    <w:lsdException w:name="Light Grid Accent 1" w:uiPriority="62"/>
-    <w:lsdException w:name="Medium Shading 1 Accent 1" w:uiPriority="63"/>
-    <w:lsdException w:name="Medium Shading 2 Accent 1" w:uiPriority="64"/>
-    <w:lsdException w:name="Medium List 1 Accent 1" w:uiPriority="65"/>
-    <w:lsdException w:name="Revision" w:semiHidden="1"/>
-    <w:lsdException w:name="List Paragraph" w:uiPriority="34" w:qFormat="1"/>
-    <w:lsdException w:name="Quote" w:uiPriority="29" w:qFormat="1"/>
-    <w:lsdException w:name="Intense Quote" w:uiPriority="30" w:qFormat="1"/>
-    <w:lsdException w:name="Medium List 2 Accent 1" w:uiPriority="66"/>
-    <w:lsdException w:name="Medium Grid 1 Accent 1" w:uiPriority="67"/>
-    <w:lsdException w:name="Medium Grid 2 Accent 1" w:uiPriority="68"/>
-    <w:lsdException w:name="Medium Grid 3 Accent 1" w:uiPriority="69"/>
-    <w:lsdException w:name="Dark List Accent 1" w:uiPriority="70"/>
-    <w:lsdException w:name="Colorful Shading Accent 1" w:uiPriority="71"/>
-    <w:lsdException w:name="Colorful List Accent 1" w:uiPriority="72"/>
-    <w:lsdException w:name="Colorful Grid Accent 1" w:uiPriority="73"/>
-    <w:lsdException w:name="Light Shading Accent 2" w:uiPriority="60"/>
-    <w:lsdException w:name="Light List Accent 2" w:uiPriority="61"/>
-    <w:lsdException w:name="Light Grid Accent 2" w:uiPriority="62"/>
-    <w:lsdException w:name="Medium Shading 1 Accent 2" w:uiPriority="63"/>
-    <w:lsdException w:name="Medium Shading 2 Accent 2" w:uiPriority="64"/>
-    <w:lsdException w:name="Medium List 1 Accent 2" w:uiPriority="65"/>
-    <w:lsdException w:name="Medium List 2 Accent 2" w:uiPriority="66"/>
-    <w:lsdException w:name="Medium Grid 1 Accent 2" w:uiPriority="67"/>
-    <w:lsdException w:name="Medium Grid 2 Accent 2" w:uiPriority="68"/>
-    <w:lsdException w:name="Medium Grid 3 Accent 2" w:uiPriority="69"/>
-    <w:lsdException w:name="Dark List Accent 2" w:uiPriority="70"/>
-    <w:lsdException w:name="Colorful Shading Accent 2" w:uiPriority="71"/>
-    <w:lsdException w:name="Colorful List Accent 2" w:uiPriority="72"/>
-    <w:lsdException w:name="Colorful Grid Accent 2" w:uiPriority="73"/>
-    <w:lsdException w:name="Light Shading Accent 3" w:uiPriority="60"/>
-    <w:lsdException w:name="Light List Accent 3" w:uiPriority="61"/>
-    <w:lsdException w:name="Light Grid Accent 3" w:uiPriority="62"/>
-    <w:lsdException w:name="Medium Shading 1 Accent 3" w:uiPriority="63"/>
-    <w:lsdException w:name="Medium Shading 2 Accent 3" w:uiPriority="64"/>
-    <w:lsdException w:name="Medium List 1 Accent 3" w:uiPriority="65"/>
-    <w:lsdException w:name="Medium List 2 Accent 3" w:uiPriority="66"/>
-    <w:lsdException w:name="Medium Grid 1 Accent 3" w:uiPriority="67"/>
-    <w:lsdException w:name="Medium Grid 2 Accent 3" w:uiPriority="68"/>
-    <w:lsdException w:name="Medium Grid 3 Accent 3" w:uiPriority="69"/>
-    <w:lsdException w:name="Dark List Accent 3" w:uiPriority="70"/>
-    <w:lsdException w:name="Colorful Shading Accent 3" w:uiPriority="71"/>
-    <w:lsdException w:name="Colorful List Accent 3" w:uiPriority="72"/>
-    <w:lsdException w:name="Colorful Grid Accent 3" w:uiPriority="73"/>
-    <w:lsdException w:name="Light Shading Accent 4" w:uiPriority="60"/>
-    <w:lsdException w:name="Light List Accent 4" w:uiPriority="61"/>
-    <w:lsdException w:name="Light Grid Accent 4" w:uiPriority="62"/>
-    <w:lsdException w:name="Medium Shading 1 Accent 4" w:uiPriority="63"/>
-    <w:lsdException w:name="Medium Shading 2 Accent 4" w:uiPriority="64"/>
-    <w:lsdException w:name="Medium List 1 Accent 4" w:uiPriority="65"/>
-    <w:lsdException w:name="Medium List 2 Accent 4" w:uiPriority="66"/>
-    <w:lsdException w:name="Medium Grid 1 Accent 4" w:uiPriority="67"/>
-    <w:lsdException w:name="Medium Grid 2 Accent 4" w:uiPriority="68"/>
-    <w:lsdException w:name="Medium Grid 3 Accent 4" w:uiPriority="69"/>
-    <w:lsdException w:name="Dark List Accent 4" w:uiPriority="70"/>
-    <w:lsdException w:name="Colorful Shading Accent 4" w:uiPriority="71"/>
-    <w:lsdException w:name="Colorful List Accent 4" w:uiPriority="72"/>
-    <w:lsdException w:name="Colorful Grid Accent 4" w:uiPriority="73"/>
-    <w:lsdException w:name="Light Shading Accent 5" w:uiPriority="60"/>
-    <w:lsdException w:name="Light List Accent 5" w:uiPriority="61"/>
-    <w:lsdException w:name="Light Grid Accent 5" w:uiPriority="62"/>
-    <w:lsdException w:name="Medium Shading 1 Accent 5" w:uiPriority="63"/>
-    <w:lsdException w:name="Medium Shading 2 Accent 5" w:uiPriority="64"/>
-    <w:lsdException w:name="Medium List 1 Accent 5" w:uiPriority="65"/>
-    <w:lsdException w:name="Medium List 2 Accent 5" w:uiPriority="66"/>
-    <w:lsdException w:name="Medium Grid 1 Accent 5" w:uiPriority="67"/>
-    <w:lsdException w:name="Medium Grid 2 Accent 5" w:uiPriority="68"/>
-    <w:lsdException w:name="Medium Grid 3 Accent 5" w:uiPriority="69"/>
-    <w:lsdException w:name="Dark List Accent 5" w:uiPriority="70"/>
-    <w:lsdException w:name="Colorful Shading Accent 5" w:uiPriority="71"/>
-    <w:lsdException w:name="Colorful List Accent 5" w:uiPriority="72"/>
-    <w:lsdException w:name="Colorful Grid Accent 5" w:uiPriority="73"/>
-    <w:lsdException w:name="Light Shading Accent 6" w:uiPriority="60"/>
-    <w:lsdException w:name="Light List Accent 6" w:uiPriority="61"/>
-    <w:lsdException w:name="Light Grid Accent 6" w:uiPriority="62"/>
-    <w:lsdException w:name="Medium Shading 1 Accent 6" w:uiPriority="63"/>
-    <w:lsdException w:name="Medium Shading 2 Accent 6" w:uiPriority="64"/>
-    <w:lsdException w:name="Medium List 1 Accent 6" w:uiPriority="65"/>
-    <w:lsdException w:name="Medium List 2 Accent 6" w:uiPriority="66"/>
-    <w:lsdException w:name="Medium Grid 1 Accent 6" w:uiPriority="67"/>
-    <w:lsdException w:name="Medium Grid 2 Accent 6" w:uiPriority="68"/>
-    <w:lsdException w:name="Medium Grid 3 Accent 6" w:uiPriority="69"/>
-    <w:lsdException w:name="Dark List Accent 6" w:uiPriority="70"/>
-    <w:lsdException w:name="Colorful Shading Accent 6" w:uiPriority="71"/>
-    <w:lsdException w:name="Colorful List Accent 6" w:uiPriority="72"/>
-    <w:lsdException w:name="Colorful Grid Accent 6" w:uiPriority="73"/>
-    <w:lsdException w:name="Subtle Emphasis" w:uiPriority="19" w:qFormat="1"/>
-    <w:lsdException w:name="Intense Emphasis" w:uiPriority="21" w:qFormat="1"/>
-    <w:lsdException w:name="Subtle Reference" w:uiPriority="31" w:qFormat="1"/>
-    <w:lsdException w:name="Intense Reference" w:uiPriority="32" w:qFormat="1"/>
-    <w:lsdException w:name="Book Title" w:uiPriority="33" w:qFormat="1"/>
-    <w:lsdException w:name="Bibliography" w:semiHidden="1" w:uiPriority="37" w:unhideWhenUsed="1"/>
-    <w:lsdException w:name="TOC Heading" w:semiHidden="1" w:uiPriority="39" w:unhideWhenUsed="1" w:qFormat="1"/>
-    <w:lsdException w:name="Plain Table 1" w:uiPriority="41"/>
-    <w:lsdException w:name="Plain Table 2" w:uiPriority="42"/>
-    <w:lsdException w:name="Plain Table 3" w:uiPriority="43"/>
-    <w:lsdException w:name="Plain Table 4" w:uiPriority="44"/>
-    <w:lsdException w:name="Plain Table 5" w:uiPriority="45"/>
-    <w:lsdException w:name="Grid Table Light" w:uiPriority="40"/>
-    <w:lsdException w:name="Grid Table 1 Light" w:uiPriority="46"/>
-    <w:lsdException w:name="Grid Table 2" w:uiPriority="47"/>
-    <w:lsdException w:name="Grid Table 3" w:uiPriority="48"/>
-    <w:lsdException w:name="Grid Table 4" w:uiPriority="49"/>
-    <w:lsdException w:name="Grid Table 5 Dark" w:uiPriority="50"/>
-    <w:lsdException w:name="Grid Table 6 Colorful" w:uiPriority="51"/>
-    <w:lsdException w:name="Grid Table 7 Colorful" w:uiPriority="52"/>
-    <w:lsdException w:name="Grid Table 1 Light Accent 1" w:uiPriority="46"/>
-    <w:lsdException w:name="Grid Table 2 Accent 1" w:uiPriority="47"/>
-    <w:lsdException w:name="Grid Table 3 Accent 1" w:uiPriority="48"/>
-    <w:lsdException w:name="Grid Table 4 Accent 1" w:uiPriority="49"/>
-    <w:lsdException w:name="Grid Table 5 Dark Accent 1" w:uiPriority="50"/>
-    <w:lsdException w:name="Grid Table 6 Colorful Accent 1" w:uiPriority="51"/>
-    <w:lsdException w:name="Grid Table 7 Colorful Accent 1" w:uiPriority="52"/>
-    <w:lsdException w:name="Grid Table 1 Light Accent 2" w:uiPriority="46"/>
-    <w:lsdException w:name="Grid Table 2 Accent 2" w:uiPriority="47"/>
-    <w:lsdException w:name="Grid Table 3 Accent 2" w:uiPriority="48"/>
-    <w:lsdException w:name="Grid Table 4 Accent 2" w:uiPriority="49"/>
-    <w:lsdException w:name="Grid Table 5 Dark Accent 2" w:uiPriority="50"/>
-    <w:lsdException w:name="Grid Table 6 Colorful Accent 2" w:uiPriority="51"/>
-    <w:lsdException w:name="Grid Table 7 Colorful Accent 2" w:uiPriority="52"/>
-    <w:lsdException w:name="Grid Table 1 Light Accent 3" w:uiPriority="46"/>
-    <w:lsdException w:name="Grid Table 2 Accent 3" w:uiPriority="47"/>
-    <w:lsdException w:name="Grid Table 3 Accent 3" w:uiPriority="48"/>
-    <w:lsdException w:name="Grid Table 4 Accent 3" w:uiPriority="49"/>
-    <w:lsdException w:name="Grid Table 5 Dark Accent 3" w:uiPriority="50"/>
-    <w:lsdException w:name="Grid Table 6 Colorful Accent 3" w:uiPriority="51"/>
-    <w:lsdException w:name="Grid Table 7 Colorful Accent 3" w:uiPriority="52"/>
-    <w:lsdException w:name="Grid Table 1 Light Accent 4" w:uiPriority="46"/>
-    <w:lsdException w:name="Grid Table 2 Accent 4" w:uiPriority="47"/>
-    <w:lsdException w:name="Grid Table 3 Accent 4" w:uiPriority="48"/>
-    <w:lsdException w:name="Grid Table 4 Accent 4" w:uiPriority="49"/>
-    <w:lsdException w:name="Grid Table 5 Dark Accent 4" w:uiPriority="50"/>
-    <w:lsdException w:name="Grid Table 6 Colorful Accent 4" w:uiPriority="51"/>
-    <w:lsdException w:name="Grid Table 7 Colorful Accent 4" w:uiPriority="52"/>
-    <w:lsdException w:name="Grid Table 1 Light Accent 5" w:uiPriority="46"/>
-    <w:lsdException w:name="Grid Table 2 Accent 5" w:uiPriority="47"/>
-    <w:lsdException w:name="Grid Table 3 Accent 5" w:uiPriority="48"/>
-    <w:lsdException w:name="Grid Table 4 Accent 5" w:uiPriority="49"/>
-    <w:lsdException w:name="Grid Table 5 Dark Accent 5" w:uiPriority="50"/>
-    <w:lsdException w:name="Grid Table 6 Colorful Accent 5" w:uiPriority="51"/>
-    <w:lsdException w:name="Grid Table 7 Colorful Accent 5" w:uiPriority="52"/>
-    <w:lsdException w:name="Grid Table 1 Light Accent 6" w:uiPriority="46"/>
-    <w:lsdException w:name="Grid Table 2 Accent 6" w:uiPriority="47"/>
-    <w:lsdException w:name="Grid Table 3 Accent 6" w:uiPriority="48"/>
-    <w:lsdException w:name="Grid Table 4 Accent 6" w:uiPriority="49"/>
-    <w:lsdException w:name="Grid Table 5 Dark Accent 6" w:uiPriority="50"/>
-    <w:lsdException w:name="Grid Table 6 Colorful Accent 6" w:uiPriority="51"/>
-    <w:lsdException w:name="Grid Table 7 Colorful Accent 6" w:uiPriority="52"/>
-    <w:lsdException w:name="List Table 1 Light" w:uiPriority="46"/>
-    <w:lsdException w:name="List Table 2" w:uiPriority="47"/>
-    <w:lsdException w:name="List Table 3" w:uiPriority="48"/>
-    <w:lsdException w:name="List Table 4" w:uiPriority="49"/>
-    <w:lsdException w:name="List Table 5 Dark" w:uiPriority="50"/>
-    <w:lsdException w:name="List Table 6 Colorful" w:uiPriority="51"/>
-    <w:lsdException w:name="List Table 7 Colorful" w:uiPriority="52"/>
-    <w:lsdException w:name="List Table 1 Light Accent 1" w:uiPriority="46"/>
-    <w:lsdException w:name="List Table 2 Accent 1" w:uiPriority="47"/>
-    <w:lsdException w:name="List Table 3 Accent 1" w:uiPriority="48"/>
-    <w:lsdException w:name="List Table 4 Accent 1" w:uiPriority="49"/>
-    <w:lsdException w:name="List Table 5 Dark Accent 1" w:uiPriority="50"/>
-    <w:lsdException w:name="List Table 6 Colorful Accent 1" w:uiPriority="51"/>
-    <w:lsdException w:name="List Table 7 Colorful Accent 1" w:uiPriority="52"/>
-    <w:lsdException w:name="List Table 1 Light Accent 2" w:uiPriority="46"/>
-    <w:lsdException w:name="List Table 2 Accent 2" w:uiPriority="47"/>
-    <w:lsdException w:name="List Table 3 Accent 2" w:uiPriority="48"/>
-    <w:lsdException w:name="List Table 4 Accent 2" w:uiPriority="49"/>
-    <w:lsdException w:name="List Table 5 Dark Accent 2" w:uiPriority="50"/>
-    <w:lsdException w:name="List Table 6 Colorful Accent 2" w:uiPriority="51"/>
-    <w:lsdException w:name="List Table 7 Colorful Accent 2" w:uiPriority="52"/>
-    <w:lsdException w:name="List Table 1 Light Accent 3" w:uiPriority="46"/>
-    <w:lsdException w:name="List Table 2 Accent 3" w:uiPriority="47"/>
-    <w:lsdException w:name="List Table 3 Accent 3" w:uiPriority="48"/>
-    <w:lsdException w:name="List Table 4 Accent 3" w:uiPriority="49"/>
-    <w:lsdException w:name="List Table 5 Dark Accent 3" w:uiPriority="50"/>
-    <w:lsdException w:name="List Table 6 Colorful Accent 3" w:uiPriority="51"/>
-    <w:lsdException w:name="List Table 7 Colorful Accent 3" w:uiPriority="52"/>
-    <w:lsdException w:name="List Table 1 Light Accent 4" w:uiPriority="46"/>
-    <w:lsdException w:name="List Table 2 Accent 4" w:uiPriority="47"/>
-    <w:lsdException w:name="List Table 3 Accent 4" w:uiPriority="48"/>
-    <w:lsdException w:name="List Table 4 Accent 4" w:uiPriority="49"/>
-    <w:lsdException w:name="List Table 5 Dark Accent 4" w:uiPriority="50"/>
-    <w:lsdException w:name="List Table 6 Colorful Accent 4" w:uiPriority="51"/>
-    <w:lsdException w:name="List Table 7 Colorful Accent 4" w:uiPriority="52"/>
-    <w:lsdException w:name="List Table 1 Light Accent 5" w:uiPriority="46"/>
-    <w:lsdException w:name="List Table 2 Accent 5" w:uiPriority="47"/>
-    <w:lsdException w:name="List Table 3 Accent 5" w:uiPriority="48"/>
-    <w:lsdException w:name="List Table 4 Accent 5" w:uiPriority="49"/>
-    <w:lsdException w:name="List Table 5 Dark Accent 5" w:uiPriority="50"/>
-    <w:lsdException w:name="List Table 6 Colorful Accent 5" w:uiPriority="51"/>
-    <w:lsdException w:name="List Table 7 Colorful Accent 5" w:uiPriority="52"/>
-    <w:lsdException w:name="List Table 1 Light Accent 6" w:uiPriority="46"/>
-    <w:lsdException w:name="List Table 2 Accent 6" w:uiPriority="47"/>
-    <w:lsdException w:name="List Table 3 Accent 6" w:uiPriority="48"/>
-    <w:lsdException w:name="List Table 4 Accent 6" w:uiPriority="49"/>
-    <w:lsdException w:name="List Table 5 Dark Accent 6" w:uiPriority="50"/>
-    <w:lsdException w:name="List Table 6 Colorful Accent 6" w:uiPriority="51"/>
-    <w:lsdException w:name="List Table 7 Colorful Accent 6" w:uiPriority="52"/>
-    <w:lsdException w:name="Mention" w:semiHidden="1" w:unhideWhenUsed="1"/>
-    <w:lsdException w:name="Smart Hyperlink" w:semiHidden="1" w:unhideWhenUsed="1"/>
-    <w:lsdException w:name="Hashtag" w:semiHidden="1" w:unhideWhenUsed="1"/>
-    <w:lsdException w:name="Unresolved Mention" w:semiHidden="1" w:unhideWhenUsed="1"/>
-    <w:lsdException w:name="Smart Link" w:semiHidden="1" w:unhideWhenUsed="1"/>
+  <w:latentStyles w:defLockedState="0" w:defUIPriority="99" w:defSemiHidden="1" w:defUnhideWhenUsed="1" w:defQFormat="0" w:count="267">
+    <w:lsdException w:name="Normal" w:semiHidden="0" w:uiPriority="0" w:unhideWhenUsed="0" w:qFormat="1"/>
+    <w:lsdException w:name="heading 1" w:semiHidden="0" w:uiPriority="9" w:unhideWhenUsed="0" w:qFormat="1"/>
+    <w:lsdException w:name="heading 2" w:uiPriority="9" w:qFormat="1"/>
+    <w:lsdException w:name="heading 3" w:uiPriority="9" w:qFormat="1"/>
+    <w:lsdException w:name="heading 4" w:uiPriority="9" w:qFormat="1"/>
+    <w:lsdException w:name="heading 5" w:uiPriority="9" w:qFormat="1"/>
+    <w:lsdException w:name="heading 6" w:uiPriority="9" w:qFormat="1"/>
+    <w:lsdException w:name="heading 7" w:uiPriority="9" w:qFormat="1"/>
+    <w:lsdException w:name="heading 8" w:uiPriority="9" w:qFormat="1"/>
+    <w:lsdException w:name="heading 9" w:uiPriority="9" w:qFormat="1"/>
+    <w:lsdException w:name="toc 1" w:uiPriority="39"/>
+    <w:lsdException w:name="toc 2" w:uiPriority="39"/>
+    <w:lsdException w:name="toc 3" w:uiPriority="39"/>
+    <w:lsdException w:name="toc 4" w:uiPriority="39"/>
+    <w:lsdException w:name="toc 5" w:uiPriority="39"/>
+    <w:lsdException w:name="toc 6" w:uiPriority="39"/>
+    <w:lsdException w:name="toc 7" w:uiPriority="39"/>
+    <w:lsdException w:name="toc 8" w:uiPriority="39"/>
+    <w:lsdException w:name="toc 9" w:uiPriority="39"/>
+    <w:lsdException w:name="caption" w:uiPriority="35" w:qFormat="1"/>
+    <w:lsdException w:name="Title" w:semiHidden="0" w:uiPriority="10" w:unhideWhenUsed="0" w:qFormat="1"/>
+    <w:lsdException w:name="Default Paragraph Font" w:uiPriority="1"/>
+    <w:lsdException w:name="Subtitle" w:semiHidden="0" w:uiPriority="11" w:unhideWhenUsed="0" w:qFormat="1"/>
+    <w:lsdException w:name="Strong" w:semiHidden="0" w:uiPriority="22" w:unhideWhenUsed="0" w:qFormat="1"/>
+    <w:lsdException w:name="Emphasis" w:semiHidden="0" w:uiPriority="20" w:unhideWhenUsed="0" w:qFormat="1"/>
+    <w:lsdException w:name="Table Grid" w:semiHidden="0" w:uiPriority="59" w:unhideWhenUsed="0"/>
+    <w:lsdException w:name="Placeholder Text" w:unhideWhenUsed="0"/>
+    <w:lsdException w:name="No Spacing" w:semiHidden="0" w:uiPriority="1" w:unhideWhenUsed="0" w:qFormat="1"/>
+    <w:lsdException w:name="Light Shading" w:semiHidden="0" w:uiPriority="60" w:unhideWhenUsed="0"/>
+    <w:lsdException w:name="Light List" w:semiHidden="0" w:uiPriority="61" w:unhideWhenUsed="0"/>
+    <w:lsdException w:name="Light Grid" w:semiHidden="0" w:uiPriority="62" w:unhideWhenUsed="0"/>
+    <w:lsdException w:name="Medium Shading 1" w:semiHidden="0" w:uiPriority="63" w:unhideWhenUsed="0"/>
+    <w:lsdException w:name="Medium Shading 2" w:semiHidden="0" w:uiPriority="64" w:unhideWhenUsed="0"/>
+    <w:lsdException w:name="Medium List 1" w:semiHidden="0" w:uiPriority="65" w:unhideWhenUsed="0"/>
+    <w:lsdException w:name="Medium List 2" w:semiHidden="0" w:uiPriority="66" w:unhideWhenUsed="0"/>
+    <w:lsdException w:name="Medium Grid 1" w:semiHidden="0" w:uiPriority="67" w:unhideWhenUsed="0"/>
+    <w:lsdException w:name="Medium Grid 2" w:semiHidden="0" w:uiPriority="68" w:unhideWhenUsed="0"/>
+    <w:lsdException w:name="Medium Grid 3" w:semiHidden="0" w:uiPriority="69" w:unhideWhenUsed="0"/>
+    <w:lsdException w:name="Dark List" w:semiHidden="0" w:uiPriority="70" w:unhideWhenUsed="0"/>
+    <w:lsdException w:name="Colorful Shading" w:semiHidden="0" w:uiPriority="71" w:unhideWhenUsed="0"/>
+    <w:lsdException w:name="Colorful List" w:semiHidden="0" w:uiPriority="72" w:unhideWhenUsed="0"/>
+    <w:lsdException w:name="Colorful Grid" w:semiHidden="0" w:uiPriority="73" w:unhideWhenUsed="0"/>
+    <w:lsdException w:name="Light Shading Accent 1" w:semiHidden="0" w:uiPriority="60" w:unhideWhenUsed="0"/>
+    <w:lsdException w:name="Light List Accent 1" w:semiHidden="0" w:uiPriority="61" w:unhideWhenUsed="0"/>
+    <w:lsdException w:name="Light Grid Accent 1" w:semiHidden="0" w:uiPriority="62" w:unhideWhenUsed="0"/>
+    <w:lsdException w:name="Medium Shading 1 Accent 1" w:semiHidden="0" w:uiPriority="63" w:unhideWhenUsed="0"/>
+    <w:lsdException w:name="Medium Shading 2 Accent 1" w:semiHidden="0" w:uiPriority="64" w:unhideWhenUsed="0"/>
+    <w:lsdException w:name="Medium List 1 Accent 1" w:semiHidden="0" w:uiPriority="65" w:unhideWhenUsed="0"/>
+    <w:lsdException w:name="Revision" w:unhideWhenUsed="0"/>
+    <w:lsdException w:name="List Paragraph" w:semiHidden="0" w:uiPriority="34" w:unhideWhenUsed="0" w:qFormat="1"/>
+    <w:lsdException w:name="Quote" w:semiHidden="0" w:uiPriority="29" w:unhideWhenUsed="0" w:qFormat="1"/>
+    <w:lsdException w:name="Intense Quote" w:semiHidden="0" w:uiPriority="30" w:unhideWhenUsed="0" w:qFormat="1"/>
+    <w:lsdException w:name="Medium List 2 Accent 1" w:semiHidden="0" w:uiPriority="66" w:unhideWhenUsed="0"/>
+    <w:lsdException w:name="Medium Grid 1 Accent 1" w:semiHidden="0" w:uiPriority="67" w:unhideWhenUsed="0"/>
+    <w:lsdException w:name="Medium Grid 2 Accent 1" w:semiHidden="0" w:uiPriority="68" w:unhideWhenUsed="0"/>
+    <w:lsdException w:name="Medium Grid 3 Accent 1" w:semiHidden="0" w:uiPriority="69" w:unhideWhenUsed="0"/>
+    <w:lsdException w:name="Dark List Accent 1" w:semiHidden="0" w:uiPriority="70" w:unhideWhenUsed="0"/>
+    <w:lsdException w:name="Colorful Shading Accent 1" w:semiHidden="0" w:uiPriority="71" w:unhideWhenUsed="0"/>
+    <w:lsdException w:name="Colorful List Accent 1" w:semiHidden="0" w:uiPriority="72" w:unhideWhenUsed="0"/>
+    <w:lsdException w:name="Colorful Grid Accent 1" w:semiHidden="0" w:uiPriority="73" w:unhideWhenUsed="0"/>
+    <w:lsdException w:name="Light Shading Accent 2" w:semiHidden="0" w:uiPriority="60" w:unhideWhenUsed="0"/>
+    <w:lsdException w:name="Light List Accent 2" w:semiHidden="0" w:uiPriority="61" w:unhideWhenUsed="0"/>
+    <w:lsdException w:name="Light Grid Accent 2" w:semiHidden="0" w:uiPriority="62" w:unhideWhenUsed="0"/>
+    <w:lsdException w:name="Medium Shading 1 Accent 2" w:semiHidden="0" w:uiPriority="63" w:unhideWhenUsed="0"/>
+    <w:lsdException w:name="Medium Shading 2 Accent 2" w:semiHidden="0" w:uiPriority="64" w:unhideWhenUsed="0"/>
+    <w:lsdException w:name="Medium List 1 Accent 2" w:semiHidden="0" w:uiPriority="65" w:unhideWhenUsed="0"/>
+    <w:lsdException w:name="Medium List 2 Accent 2" w:semiHidden="0" w:uiPriority="66" w:unhideWhenUsed="0"/>
+    <w:lsdException w:name="Medium Grid 1 Accent 2" w:semiHidden="0" w:uiPriority="67" w:unhideWhenUsed="0"/>
+    <w:lsdException w:name="Medium Grid 2 Accent 2" w:semiHidden="0" w:uiPriority="68" w:unhideWhenUsed="0"/>
+    <w:lsdException w:name="Medium Grid 3 Accent 2" w:semiHidden="0" w:uiPriority="69" w:unhideWhenUsed="0"/>
+    <w:lsdException w:name="Dark List Accent 2" w:semiHidden="0" w:uiPriority="70" w:unhideWhenUsed="0"/>
+    <w:lsdException w:name="Colorful Shading Accent 2" w:semiHidden="0" w:uiPriority="71" w:unhideWhenUsed="0"/>
+    <w:lsdException w:name="Colorful List Accent 2" w:semiHidden="0" w:uiPriority="72" w:unhideWhenUsed="0"/>
+    <w:lsdException w:name="Colorful Grid Accent 2" w:semiHidden="0" w:uiPriority="73" w:unhideWhenUsed="0"/>
+    <w:lsdException w:name="Light Shading Accent 3" w:semiHidden="0" w:uiPriority="60" w:unhideWhenUsed="0"/>
+    <w:lsdException w:name="Light List Accent 3" w:semiHidden="0" w:uiPriority="61" w:unhideWhenUsed="0"/>
+    <w:lsdException w:name="Light Grid Accent 3" w:semiHidden="0" w:uiPriority="62" w:unhideWhenUsed="0"/>
+    <w:lsdException w:name="Medium Shading 1 Accent 3" w:semiHidden="0" w:uiPriority="63" w:unhideWhenUsed="0"/>
+    <w:lsdException w:name="Medium Shading 2 Accent 3" w:semiHidden="0" w:uiPriority="64" w:unhideWhenUsed="0"/>
+    <w:lsdException w:name="Medium List 1 Accent 3" w:semiHidden="0" w:uiPriority="65" w:unhideWhenUsed="0"/>
+    <w:lsdException w:name="Medium List 2 Accent 3" w:semiHidden="0" w:uiPriority="66" w:unhideWhenUsed="0"/>
+    <w:lsdException w:name="Medium Grid 1 Accent 3" w:semiHidden="0" w:uiPriority="67" w:unhideWhenUsed="0"/>
+    <w:lsdException w:name="Medium Grid 2 Accent 3" w:semiHidden="0" w:uiPriority="68" w:unhideWhenUsed="0"/>
+    <w:lsdException w:name="Medium Grid 3 Accent 3" w:semiHidden="0" w:uiPriority="69" w:unhideWhenUsed="0"/>
+    <w:lsdException w:name="Dark List Accent 3" w:semiHidden="0" w:uiPriority="70" w:unhideWhenUsed="0"/>
+    <w:lsdException w:name="Colorful Shading Accent 3" w:semiHidden="0" w:uiPriority="71" w:unhideWhenUsed="0"/>
+    <w:lsdException w:name="Colorful List Accent 3" w:semiHidden="0" w:uiPriority="72" w:unhideWhenUsed="0"/>
+    <w:lsdException w:name="Colorful Grid Accent 3" w:semiHidden="0" w:uiPriority="73" w:unhideWhenUsed="0"/>
+    <w:lsdException w:name="Light Shading Accent 4" w:semiHidden="0" w:uiPriority="60" w:unhideWhenUsed="0"/>
+    <w:lsdException w:name="Light List Accent 4" w:semiHidden="0" w:uiPriority="61" w:unhideWhenUsed="0"/>
+    <w:lsdException w:name="Light Grid Accent 4" w:semiHidden="0" w:uiPriority="62" w:unhideWhenUsed="0"/>
+    <w:lsdException w:name="Medium Shading 1 Accent 4" w:semiHidden="0" w:uiPriority="63" w:unhideWhenUsed="0"/>
+    <w:lsdException w:name="Medium Shading 2 Accent 4" w:semiHidden="0" w:uiPriority="64" w:unhideWhenUsed="0"/>
+    <w:lsdException w:name="Medium List 1 Accent 4" w:semiHidden="0" w:uiPriority="65" w:unhideWhenUsed="0"/>
+    <w:lsdException w:name="Medium List 2 Accent 4" w:semiHidden="0" w:uiPriority="66" w:unhideWhenUsed="0"/>
+    <w:lsdException w:name="Medium Grid 1 Accent 4" w:semiHidden="0" w:uiPriority="67" w:unhideWhenUsed="0"/>
+    <w:lsdException w:name="Medium Grid 2 Accent 4" w:semiHidden="0" w:uiPriority="68" w:unhideWhenUsed="0"/>
+    <w:lsdException w:name="Medium Grid 3 Accent 4" w:semiHidden="0" w:uiPriority="69" w:unhideWhenUsed="0"/>
+    <w:lsdException w:name="Dark List Accent 4" w:semiHidden="0" w:uiPriority="70" w:unhideWhenUsed="0"/>
+    <w:lsdException w:name="Colorful Shading Accent 4" w:semiHidden="0" w:uiPriority="71" w:unhideWhenUsed="0"/>
+    <w:lsdException w:name="Colorful List Accent 4" w:semiHidden="0" w:uiPriority="72" w:unhideWhenUsed="0"/>
+    <w:lsdException w:name="Colorful Grid Accent 4" w:semiHidden="0" w:uiPriority="73" w:unhideWhenUsed="0"/>
+    <w:lsdException w:name="Light Shading Accent 5" w:semiHidden="0" w:uiPriority="60" w:unhideWhenUsed="0"/>
+    <w:lsdException w:name="Light List Accent 5" w:semiHidden="0" w:uiPriority="61" w:unhideWhenUsed="0"/>
+    <w:lsdException w:name="Light Grid Accent 5" w:semiHidden="0" w:uiPriority="62" w:unhideWhenUsed="0"/>
+    <w:lsdException w:name="Medium Shading 1 Accent 5" w:semiHidden="0" w:uiPriority="63" w:unhideWhenUsed="0"/>
+    <w:lsdException w:name="Medium Shading 2 Accent 5" w:semiHidden="0" w:uiPriority="64" w:unhideWhenUsed="0"/>
+    <w:lsdException w:name="Medium List 1 Accent 5" w:semiHidden="0" w:uiPriority="65" w:unhideWhenUsed="0"/>
+    <w:lsdException w:name="Medium List 2 Accent 5" w:semiHidden="0" w:uiPriority="66" w:unhideWhenUsed="0"/>
+    <w:lsdException w:name="Medium Grid 1 Accent 5" w:semiHidden="0" w:uiPriority="67" w:unhideWhenUsed="0"/>
+    <w:lsdException w:name="Medium Grid 2 Accent 5" w:semiHidden="0" w:uiPriority="68" w:unhideWhenUsed="0"/>
+    <w:lsdException w:name="Medium Grid 3 Accent 5" w:semiHidden="0" w:uiPriority="69" w:unhideWhenUsed="0"/>
+    <w:lsdException w:name="Dark List Accent 5" w:semiHidden="0" w:uiPriority="70" w:unhideWhenUsed="0"/>
+    <w:lsdException w:name="Colorful Shading Accent 5" w:semiHidden="0" w:uiPriority="71" w:unhideWhenUsed="0"/>
+    <w:lsdException w:name="Colorful List Accent 5" w:semiHidden="0" w:uiPriority="72" w:unhideWhenUsed="0"/>
+    <w:lsdException w:name="Colorful Grid Accent 5" w:semiHidden="0" w:uiPriority="73" w:unhideWhenUsed="0"/>
+    <w:lsdException w:name="Light Shading Accent 6" w:semiHidden="0" w:uiPriority="60" w:unhideWhenUsed="0"/>
+    <w:lsdException w:name="Light List Accent 6" w:semiHidden="0" w:uiPriority="61" w:unhideWhenUsed="0"/>
+    <w:lsdException w:name="Light Grid Accent 6" w:semiHidden="0" w:uiPriority="62" w:unhideWhenUsed="0"/>
+    <w:lsdException w:name="Medium Shading 1 Accent 6" w:semiHidden="0" w:uiPriority="63" w:unhideWhenUsed="0"/>
+    <w:lsdException w:name="Medium Shading 2 Accent 6" w:semiHidden="0" w:uiPriority="64" w:unhideWhenUsed="0"/>
+    <w:lsdException w:name="Medium List 1 Accent 6" w:semiHidden="0" w:uiPriority="65" w:unhideWhenUsed="0"/>
+    <w:lsdException w:name="Medium List 2 Accent 6" w:semiHidden="0" w:uiPriority="66" w:unhideWhenUsed="0"/>
+    <w:lsdException w:name="Medium Grid 1 Accent 6" w:semiHidden="0" w:uiPriority="67" w:unhideWhenUsed="0"/>
+    <w:lsdException w:name="Medium Grid 2 Accent 6" w:semiHidden="0" w:uiPriority="68" w:unhideWhenUsed="0"/>
+    <w:lsdException w:name="Medium Grid 3 Accent 6" w:semiHidden="0" w:uiPriority="69" w:unhideWhenUsed="0"/>
+    <w:lsdException w:name="Dark List Accent 6" w:semiHidden="0" w:uiPriority="70" w:unhideWhenUsed="0"/>
+    <w:lsdException w:name="Colorful Shading Accent 6" w:semiHidden="0" w:uiPriority="71" w:unhideWhenUsed="0"/>
+    <w:lsdException w:name="Colorful List Accent 6" w:semiHidden="0" w:uiPriority="72" w:unhideWhenUsed="0"/>
+    <w:lsdException w:name="Colorful Grid Accent 6" w:semiHidden="0" w:uiPriority="73" w:unhideWhenUsed="0"/>
+    <w:lsdException w:name="Subtle Emphasis" w:semiHidden="0" w:uiPriority="19" w:unhideWhenUsed="0" w:qFormat="1"/>
+    <w:lsdException w:name="Intense Emphasis" w:semiHidden="0" w:uiPriority="21" w:unhideWhenUsed="0" w:qFormat="1"/>
+    <w:lsdException w:name="Subtle Reference" w:semiHidden="0" w:uiPriority="31" w:unhideWhenUsed="0" w:qFormat="1"/>
+    <w:lsdException w:name="Intense Reference" w:semiHidden="0" w:uiPriority="32" w:unhideWhenUsed="0" w:qFormat="1"/>
+    <w:lsdException w:name="Book Title" w:semiHidden="0" w:uiPriority="33" w:unhideWhenUsed="0" w:qFormat="1"/>
+    <w:lsdException w:name="Bibliography" w:uiPriority="37"/>
+    <w:lsdException w:name="TOC Heading" w:uiPriority="39" w:qFormat="1"/>
   </w:latentStyles>
-  <w:style w:type="paragraph" w:default="1" w:styleId="Normal">
+  <w:style w:type="paragraph" w:default="1" w:styleId="a">
     <w:name w:val="Normal"/>
     <w:qFormat/>
+    <w:rsid w:val="00245A7C"/>
   </w:style>
-  <w:style w:type="paragraph" w:styleId="Heading1">
+  <w:style w:type="paragraph" w:styleId="1">
     <w:name w:val="heading 1"/>
-    <w:basedOn w:val="Normal"/>
-    <w:next w:val="Normal"/>
-    <w:link w:val="Heading1Char"/>
+    <w:basedOn w:val="a"/>
+    <w:next w:val="a"/>
+    <w:link w:val="10"/>
     <w:uiPriority w:val="9"/>
     <w:qFormat/>
     <w:rsid w:val="00906C17"/>
@@ -3653,11 +3763,11 @@
       <w:szCs w:val="40"/>
     </w:rPr>
   </w:style>
-  <w:style w:type="paragraph" w:styleId="Heading2">
+  <w:style w:type="paragraph" w:styleId="2">
     <w:name w:val="heading 2"/>
-    <w:basedOn w:val="Normal"/>
-    <w:next w:val="Normal"/>
-    <w:link w:val="Heading2Char"/>
+    <w:basedOn w:val="a"/>
+    <w:next w:val="a"/>
+    <w:link w:val="20"/>
     <w:uiPriority w:val="9"/>
     <w:unhideWhenUsed/>
     <w:qFormat/>
@@ -3675,17 +3785,18 @@
       <w:szCs w:val="33"/>
     </w:rPr>
   </w:style>
-  <w:style w:type="character" w:default="1" w:styleId="DefaultParagraphFont">
+  <w:style w:type="character" w:default="1" w:styleId="a0">
     <w:name w:val="Default Paragraph Font"/>
     <w:uiPriority w:val="1"/>
     <w:semiHidden/>
     <w:unhideWhenUsed/>
   </w:style>
-  <w:style w:type="table" w:default="1" w:styleId="TableNormal">
+  <w:style w:type="table" w:default="1" w:styleId="a1">
     <w:name w:val="Normal Table"/>
     <w:uiPriority w:val="99"/>
     <w:semiHidden/>
     <w:unhideWhenUsed/>
+    <w:qFormat/>
     <w:tblPr>
       <w:tblInd w:w="0" w:type="dxa"/>
       <w:tblCellMar>
@@ -3696,13 +3807,13 @@
       </w:tblCellMar>
     </w:tblPr>
   </w:style>
-  <w:style w:type="numbering" w:default="1" w:styleId="NoList">
+  <w:style w:type="numbering" w:default="1" w:styleId="a2">
     <w:name w:val="No List"/>
     <w:uiPriority w:val="99"/>
     <w:semiHidden/>
     <w:unhideWhenUsed/>
   </w:style>
-  <w:style w:type="paragraph" w:styleId="NoSpacing">
+  <w:style w:type="paragraph" w:styleId="a3">
     <w:name w:val="No Spacing"/>
     <w:uiPriority w:val="1"/>
     <w:qFormat/>
@@ -3711,10 +3822,10 @@
       <w:spacing w:after="0" w:line="240" w:lineRule="auto"/>
     </w:pPr>
   </w:style>
-  <w:style w:type="character" w:customStyle="1" w:styleId="Heading1Char">
-    <w:name w:val="Heading 1 Char"/>
-    <w:basedOn w:val="DefaultParagraphFont"/>
-    <w:link w:val="Heading1"/>
+  <w:style w:type="character" w:customStyle="1" w:styleId="10">
+    <w:name w:val="หัวเรื่อง 1 อักขระ"/>
+    <w:basedOn w:val="a0"/>
+    <w:link w:val="1"/>
     <w:uiPriority w:val="9"/>
     <w:rsid w:val="00906C17"/>
     <w:rPr>
@@ -3724,10 +3835,10 @@
       <w:szCs w:val="40"/>
     </w:rPr>
   </w:style>
-  <w:style w:type="character" w:customStyle="1" w:styleId="Heading2Char">
-    <w:name w:val="Heading 2 Char"/>
-    <w:basedOn w:val="DefaultParagraphFont"/>
-    <w:link w:val="Heading2"/>
+  <w:style w:type="character" w:customStyle="1" w:styleId="20">
+    <w:name w:val="หัวเรื่อง 2 อักขระ"/>
+    <w:basedOn w:val="a0"/>
+    <w:link w:val="2"/>
     <w:uiPriority w:val="9"/>
     <w:rsid w:val="00906C17"/>
     <w:rPr>
@@ -3735,6 +3846,36 @@
       <w:color w:val="365F91" w:themeColor="accent1" w:themeShade="BF"/>
       <w:sz w:val="26"/>
       <w:szCs w:val="33"/>
+    </w:rPr>
+  </w:style>
+  <w:style w:type="paragraph" w:styleId="a4">
+    <w:name w:val="Balloon Text"/>
+    <w:basedOn w:val="a"/>
+    <w:link w:val="a5"/>
+    <w:uiPriority w:val="99"/>
+    <w:semiHidden/>
+    <w:unhideWhenUsed/>
+    <w:rsid w:val="00B01290"/>
+    <w:pPr>
+      <w:spacing w:after="0" w:line="240" w:lineRule="auto"/>
+    </w:pPr>
+    <w:rPr>
+      <w:rFonts w:ascii="Tahoma" w:hAnsi="Tahoma" w:cs="Angsana New"/>
+      <w:sz w:val="16"/>
+      <w:szCs w:val="20"/>
+    </w:rPr>
+  </w:style>
+  <w:style w:type="character" w:customStyle="1" w:styleId="a5">
+    <w:name w:val="ข้อความบอลลูน อักขระ"/>
+    <w:basedOn w:val="a0"/>
+    <w:link w:val="a4"/>
+    <w:uiPriority w:val="99"/>
+    <w:semiHidden/>
+    <w:rsid w:val="00B01290"/>
+    <w:rPr>
+      <w:rFonts w:ascii="Tahoma" w:hAnsi="Tahoma" w:cs="Angsana New"/>
+      <w:sz w:val="16"/>
+      <w:szCs w:val="20"/>
     </w:rPr>
   </w:style>
 </w:styles>

</xml_diff>